<commit_message>
minor changes to site nomenclature
</commit_message>
<xml_diff>
--- a/DillonEtAlSubmission/DillonEtAlDraft2.4.docx
+++ b/DillonEtAlSubmission/DillonEtAlDraft2.4.docx
@@ -1,6 +1,6 @@
 
 <file path=word/document.xml><?xml version="1.0" encoding="utf-8"?>
-<w:document xmlns:wpc="http://schemas.microsoft.com/office/word/2010/wordprocessingCanvas" xmlns:mo="http://schemas.microsoft.com/office/mac/office/2008/main" xmlns:mc="http://schemas.openxmlformats.org/markup-compatibility/2006" xmlns:mv="urn:schemas-microsoft-com:mac:vml" xmlns:o="urn:schemas-microsoft-com:office:office" xmlns:r="http://schemas.openxmlformats.org/officeDocument/2006/relationships" xmlns:m="http://schemas.openxmlformats.org/officeDocument/2006/math" xmlns:v="urn:schemas-microsoft-com:vml" xmlns:wp14="http://schemas.microsoft.com/office/word/2010/wordprocessingDrawing" xmlns:wp="http://schemas.openxmlformats.org/drawingml/2006/wordprocessingDrawing" xmlns:w10="urn:schemas-microsoft-com:office:word" xmlns:w="http://schemas.openxmlformats.org/wordprocessingml/2006/main" xmlns:w14="http://schemas.microsoft.com/office/word/2010/wordml" xmlns:w15="http://schemas.microsoft.com/office/word/2012/wordml" xmlns:wpg="http://schemas.microsoft.com/office/word/2010/wordprocessingGroup" xmlns:wpi="http://schemas.microsoft.com/office/word/2010/wordprocessingInk" xmlns:wne="http://schemas.microsoft.com/office/word/2006/wordml" xmlns:wps="http://schemas.microsoft.com/office/word/2010/wordprocessingShape" mc:Ignorable="w14 w15 wp14">
+<w:document xmlns:wpc="http://schemas.microsoft.com/office/word/2010/wordprocessingCanvas" xmlns:mo="http://schemas.microsoft.com/office/mac/office/2008/main" xmlns:mc="http://schemas.openxmlformats.org/markup-compatibility/2006" xmlns:mv="urn:schemas-microsoft-com:mac:vml" xmlns:o="urn:schemas-microsoft-com:office:office" xmlns:r="http://schemas.openxmlformats.org/officeDocument/2006/relationships" xmlns:m="http://schemas.openxmlformats.org/officeDocument/2006/math" xmlns:v="urn:schemas-microsoft-com:vml" xmlns:wp14="http://schemas.microsoft.com/office/word/2010/wordprocessingDrawing" xmlns:wp="http://schemas.openxmlformats.org/drawingml/2006/wordprocessingDrawing" xmlns:w10="urn:schemas-microsoft-com:office:word" xmlns:w="http://schemas.openxmlformats.org/wordprocessingml/2006/main" xmlns:w14="http://schemas.microsoft.com/office/word/2010/wordml" xmlns:wpg="http://schemas.microsoft.com/office/word/2010/wordprocessingGroup" xmlns:wpi="http://schemas.microsoft.com/office/word/2010/wordprocessingInk" xmlns:wne="http://schemas.microsoft.com/office/word/2006/wordml" xmlns:wps="http://schemas.microsoft.com/office/word/2010/wordprocessingShape" mc:Ignorable="w14 wp14">
   <w:body>
     <w:p>
       <w:pPr>
@@ -137,16 +137,26 @@
           <w:szCs w:val="28"/>
           <w:vertAlign w:val="superscript"/>
         </w:rPr>
-        <w:t>1,</w:t>
-      </w:r>
+        <w:t>1</w:t>
+      </w:r>
+      <w:proofErr w:type="gramStart"/>
       <w:r>
         <w:rPr>
           <w:sz w:val="28"/>
           <w:szCs w:val="28"/>
           <w:vertAlign w:val="superscript"/>
         </w:rPr>
+        <w:t>,</w:t>
+      </w:r>
+      <w:r>
+        <w:rPr>
+          <w:sz w:val="28"/>
+          <w:szCs w:val="28"/>
+          <w:vertAlign w:val="superscript"/>
+        </w:rPr>
         <w:t>2</w:t>
       </w:r>
+      <w:proofErr w:type="gramEnd"/>
       <w:r>
         <w:rPr>
           <w:sz w:val="28"/>
@@ -459,8 +469,6 @@
           <w:bCs/>
         </w:rPr>
       </w:pPr>
-      <w:bookmarkStart w:id="0" w:name="_GoBack"/>
-      <w:bookmarkEnd w:id="0"/>
       <w:r>
         <w:rPr>
           <w:b/>
@@ -888,8 +896,13 @@
       <w:r>
         <w:t xml:space="preserve">and </w:t>
       </w:r>
-      <w:r>
-        <w:t xml:space="preserve">allocational strategies that prioritize persistence over growth (e.g., dormancy, sprouting, shade tolerance) allow </w:t>
+      <w:proofErr w:type="spellStart"/>
+      <w:r>
+        <w:t>allocational</w:t>
+      </w:r>
+      <w:proofErr w:type="spellEnd"/>
+      <w:r>
+        <w:t xml:space="preserve"> strategies that prioritize persistence over growth (e.g., dormancy, sprouting, shade tolerance) allow </w:t>
       </w:r>
       <w:r>
         <w:t xml:space="preserve">many </w:t>
@@ -1284,7 +1297,15 @@
         <w:t>wetland</w:t>
       </w:r>
       <w:r>
-        <w:t>s, to montane meadow</w:t>
+        <w:t xml:space="preserve">s, to </w:t>
+      </w:r>
+      <w:proofErr w:type="spellStart"/>
+      <w:r>
+        <w:t>montane</w:t>
+      </w:r>
+      <w:proofErr w:type="spellEnd"/>
+      <w:r>
+        <w:t xml:space="preserve"> meadow</w:t>
       </w:r>
       <w:r>
         <w:t>s</w:t>
@@ -1404,7 +1425,15 @@
         <w:t>z</w:t>
       </w:r>
       <w:r>
-        <w:t>) can be described by allometric power functions</w:t>
+        <w:t xml:space="preserve">) can be described by </w:t>
+      </w:r>
+      <w:proofErr w:type="spellStart"/>
+      <w:r>
+        <w:t>allometric</w:t>
+      </w:r>
+      <w:proofErr w:type="spellEnd"/>
+      <w:r>
+        <w:t xml:space="preserve"> power functions</w:t>
       </w:r>
       <w:r>
         <w:t xml:space="preserve"> of </w:t>
@@ -1602,13 +1631,24 @@
         <w:t>is the growth coefficient</w:t>
       </w:r>
       <w:r>
-        <w:t xml:space="preserve"> (mass</w:t>
+        <w:t xml:space="preserve"> (</w:t>
+      </w:r>
+      <w:proofErr w:type="gramStart"/>
+      <w:r>
+        <w:t>mass</w:t>
       </w:r>
       <w:r>
         <w:rPr>
           <w:vertAlign w:val="superscript"/>
         </w:rPr>
-        <w:t>(1-</w:t>
+        <w:t>(</w:t>
+      </w:r>
+      <w:proofErr w:type="gramEnd"/>
+      <w:r>
+        <w:rPr>
+          <w:vertAlign w:val="superscript"/>
+        </w:rPr>
+        <w:t>1-</w:t>
       </w:r>
       <w:r>
         <w:rPr>
@@ -1778,7 +1818,7 @@
                     </pic:cNvPicPr>
                   </pic:nvPicPr>
                   <pic:blipFill>
-                    <a:blip r:embed="rId7">
+                    <a:blip r:embed="rId8">
                       <a:extLst>
                         <a:ext uri="{28A0092B-C50C-407E-A947-70E740481C1C}">
                           <a14:useLocalDpi xmlns:a14="http://schemas.microsoft.com/office/drawing/2010/main" val="0"/>
@@ -2044,9 +2084,15 @@
         <w:pStyle w:val="Body"/>
         <w:spacing w:line="480" w:lineRule="auto"/>
       </w:pPr>
-      <w:r>
-        <w:t xml:space="preserve">where </w:t>
-      </w:r>
+      <w:proofErr w:type="gramStart"/>
+      <w:r>
+        <w:t>where</w:t>
+      </w:r>
+      <w:proofErr w:type="gramEnd"/>
+      <w:r>
+        <w:t xml:space="preserve"> </w:t>
+      </w:r>
+      <w:proofErr w:type="spellStart"/>
       <w:r>
         <w:rPr>
           <w:i/>
@@ -2062,6 +2108,7 @@
         </w:rPr>
         <w:t>P</w:t>
       </w:r>
+      <w:proofErr w:type="spellEnd"/>
       <w:r>
         <w:rPr>
           <w:i/>
@@ -2241,8 +2288,21 @@
       <w:r>
         <w:t xml:space="preserve">, </w:t>
       </w:r>
-      <w:r>
-        <w:t>Enquist and Niklas (2001)</w:t>
+      <w:proofErr w:type="spellStart"/>
+      <w:r>
+        <w:t>Enquist</w:t>
+      </w:r>
+      <w:proofErr w:type="spellEnd"/>
+      <w:r>
+        <w:t xml:space="preserve"> and </w:t>
+      </w:r>
+      <w:proofErr w:type="spellStart"/>
+      <w:r>
+        <w:t>Niklas</w:t>
+      </w:r>
+      <w:proofErr w:type="spellEnd"/>
+      <w:r>
+        <w:t xml:space="preserve"> (2001)</w:t>
       </w:r>
       <w:r>
         <w:t xml:space="preserve"> </w:t>
@@ -2345,7 +2405,23 @@
         <w:fldChar w:fldCharType="end"/>
       </w:r>
       <w:r>
-        <w:t xml:space="preserve">. While Enquist and Niklas (2001) supported the Pareto distribution for tree diameters with abundant data and simulations, subsequent debate in the literature regarding both the generality of the derived value for the exponent and the mechanistic underpinnings of the theory has led to the </w:t>
+        <w:t xml:space="preserve">. While </w:t>
+      </w:r>
+      <w:proofErr w:type="spellStart"/>
+      <w:r>
+        <w:t>Enquist</w:t>
+      </w:r>
+      <w:proofErr w:type="spellEnd"/>
+      <w:r>
+        <w:t xml:space="preserve"> and </w:t>
+      </w:r>
+      <w:proofErr w:type="spellStart"/>
+      <w:r>
+        <w:t>Niklas</w:t>
+      </w:r>
+      <w:proofErr w:type="spellEnd"/>
+      <w:r>
+        <w:t xml:space="preserve"> (2001) supported the Pareto distribution for tree diameters with abundant data and simulations, subsequent debate in the literature regarding both the generality of the derived value for the exponent and the mechanistic underpinnings of the theory has led to the </w:t>
       </w:r>
       <w:r>
         <w:t>consideration</w:t>
@@ -2416,6 +2492,7 @@
       <w:r>
         <w:t xml:space="preserve">= 0, so </w:t>
       </w:r>
+      <w:proofErr w:type="gramStart"/>
       <w:r>
         <w:rPr>
           <w:i/>
@@ -2426,6 +2503,7 @@
       <w:r>
         <w:t>(</w:t>
       </w:r>
+      <w:proofErr w:type="gramEnd"/>
       <w:r>
         <w:rPr>
           <w:i/>
@@ -2447,10 +2525,18 @@
         <w:t>, a constant). G</w:t>
       </w:r>
       <w:r>
-        <w:t>rowth is still assumed to vary as a power function of mass, as in equation 1. The resulting W</w:t>
-      </w:r>
-      <w:r>
-        <w:t xml:space="preserve">eibull distribution </w:t>
+        <w:t xml:space="preserve">rowth is still assumed to vary as a power function of mass, as in equation 1. The resulting </w:t>
+      </w:r>
+      <w:proofErr w:type="spellStart"/>
+      <w:r>
+        <w:t>W</w:t>
+      </w:r>
+      <w:r>
+        <w:t>eibull</w:t>
+      </w:r>
+      <w:proofErr w:type="spellEnd"/>
+      <w:r>
+        <w:t xml:space="preserve"> distribution </w:t>
       </w:r>
       <w:r>
         <w:fldChar w:fldCharType="begin"/>
@@ -2697,9 +2783,15 @@
         <w:pStyle w:val="Body"/>
         <w:spacing w:line="480" w:lineRule="auto"/>
       </w:pPr>
-      <w:r>
-        <w:t xml:space="preserve">where </w:t>
-      </w:r>
+      <w:proofErr w:type="gramStart"/>
+      <w:r>
+        <w:t>where</w:t>
+      </w:r>
+      <w:proofErr w:type="gramEnd"/>
+      <w:r>
+        <w:t xml:space="preserve"> </w:t>
+      </w:r>
+      <w:proofErr w:type="spellStart"/>
       <w:r>
         <w:rPr>
           <w:i/>
@@ -2715,6 +2807,7 @@
         </w:rPr>
         <w:t>W</w:t>
       </w:r>
+      <w:proofErr w:type="spellEnd"/>
       <w:r>
         <w:t>(</w:t>
       </w:r>
@@ -2784,7 +2877,15 @@
         <w:t xml:space="preserve">a </w:t>
       </w:r>
       <w:r>
-        <w:t>is the shape parameter. The Weibull distribution was shown to be the best fit (and better than the Pareto distribution) for data from 14 large-scale tropical forest pl</w:t>
+        <w:t xml:space="preserve">is the shape parameter. The </w:t>
+      </w:r>
+      <w:proofErr w:type="spellStart"/>
+      <w:r>
+        <w:t>Weibull</w:t>
+      </w:r>
+      <w:proofErr w:type="spellEnd"/>
+      <w:r>
+        <w:t xml:space="preserve"> distribution was shown to be the best fit (and better than the Pareto distribution) for data from 14 large-scale tropical forest pl</w:t>
       </w:r>
       <w:r>
         <w:t xml:space="preserve">ots </w:t>
@@ -2950,9 +3051,15 @@
         <w:pStyle w:val="Body"/>
         <w:spacing w:line="480" w:lineRule="auto"/>
       </w:pPr>
-      <w:r>
-        <w:t xml:space="preserve">where </w:t>
-      </w:r>
+      <w:proofErr w:type="gramStart"/>
+      <w:r>
+        <w:t>where</w:t>
+      </w:r>
+      <w:proofErr w:type="gramEnd"/>
+      <w:r>
+        <w:t xml:space="preserve"> </w:t>
+      </w:r>
+      <w:proofErr w:type="spellStart"/>
       <w:r>
         <w:rPr>
           <w:i/>
@@ -2966,6 +3073,7 @@
         </w:rPr>
         <w:t>tot</w:t>
       </w:r>
+      <w:proofErr w:type="spellEnd"/>
       <w:r>
         <w:rPr>
           <w:i/>
@@ -3083,8 +3191,13 @@
       <w:r>
         <w:t xml:space="preserve"> based on geometric </w:t>
       </w:r>
-      <w:r>
-        <w:t>isometry of plant form</w:t>
+      <w:proofErr w:type="spellStart"/>
+      <w:r>
+        <w:t>isometry</w:t>
+      </w:r>
+      <w:proofErr w:type="spellEnd"/>
+      <w:r>
+        <w:t xml:space="preserve"> of plant form</w:t>
       </w:r>
       <w:r>
         <w:t xml:space="preserve"> </w:t>
@@ -3135,7 +3248,15 @@
         <w:t>based on</w:t>
       </w:r>
       <w:r>
-        <w:t xml:space="preserve"> allometric growth, in which plant form changes systematically with size </w:t>
+        <w:t xml:space="preserve"> </w:t>
+      </w:r>
+      <w:proofErr w:type="spellStart"/>
+      <w:r>
+        <w:t>allometric</w:t>
+      </w:r>
+      <w:proofErr w:type="spellEnd"/>
+      <w:r>
+        <w:t xml:space="preserve"> growth, in which plant form changes systematically with size </w:t>
       </w:r>
       <w:r>
         <w:fldChar w:fldCharType="begin"/>
@@ -3177,7 +3298,15 @@
         <w:t>.</w:t>
       </w:r>
       <w:r>
-        <w:t xml:space="preserve"> More recently, alternative explanations based on resource use and the allometric scaling of metabolic rate have been proposed</w:t>
+        <w:t xml:space="preserve"> More recently, alternative explanations based on resource use and the </w:t>
+      </w:r>
+      <w:proofErr w:type="spellStart"/>
+      <w:r>
+        <w:t>allometric</w:t>
+      </w:r>
+      <w:proofErr w:type="spellEnd"/>
+      <w:r>
+        <w:t xml:space="preserve"> scaling of metabolic rate have been proposed</w:t>
       </w:r>
       <w:r>
         <w:t xml:space="preserve"> </w:t>
@@ -3310,7 +3439,15 @@
         <w:t xml:space="preserve">Specifically, we ask: 1) which model </w:t>
       </w:r>
       <w:r>
-        <w:t xml:space="preserve">(Pareto vs. Weibull) </w:t>
+        <w:t xml:space="preserve">(Pareto vs. </w:t>
+      </w:r>
+      <w:proofErr w:type="spellStart"/>
+      <w:r>
+        <w:t>Weibull</w:t>
+      </w:r>
+      <w:proofErr w:type="spellEnd"/>
+      <w:r>
+        <w:t xml:space="preserve">) </w:t>
       </w:r>
       <w:r>
         <w:t xml:space="preserve">provides the best fit to </w:t>
@@ -3348,8 +3485,13 @@
       <w:r>
         <w:t xml:space="preserve">ore extensively studied forests and </w:t>
       </w:r>
-      <w:r>
-        <w:t xml:space="preserve">monospecific </w:t>
+      <w:proofErr w:type="spellStart"/>
+      <w:r>
+        <w:t>monospecific</w:t>
+      </w:r>
+      <w:proofErr w:type="spellEnd"/>
+      <w:r>
+        <w:t xml:space="preserve"> </w:t>
       </w:r>
       <w:r>
         <w:t>populations</w:t>
@@ -3411,10 +3553,29 @@
         <w:t xml:space="preserve"> (40.39° N, -82.42° W), the Rocky Mountain Biological Laboratory (RMBL) in Gothic Colorado (38.90° N, -10</w:t>
       </w:r>
       <w:r>
-        <w:t xml:space="preserve">6.98° W), and Tumamoc Hill Desert Laboratory (THDL) </w:t>
-      </w:r>
-      <w:r>
-        <w:t xml:space="preserve">in Tuscon, Arizona (32.13° N, -111.00° W). </w:t>
+        <w:t xml:space="preserve">6.98° W), and </w:t>
+      </w:r>
+      <w:proofErr w:type="spellStart"/>
+      <w:r>
+        <w:t>Tumamoc</w:t>
+      </w:r>
+      <w:proofErr w:type="spellEnd"/>
+      <w:r>
+        <w:t xml:space="preserve"> Hill Desert Laboratory (THDL) </w:t>
+      </w:r>
+      <w:r>
+        <w:t xml:space="preserve">in </w:t>
+      </w:r>
+      <w:bookmarkStart w:id="0" w:name="_GoBack"/>
+      <w:r>
+        <w:t>Tucs</w:t>
+      </w:r>
+      <w:r>
+        <w:t>on</w:t>
+      </w:r>
+      <w:bookmarkEnd w:id="0"/>
+      <w:r>
+        <w:t xml:space="preserve">, Arizona (32.13° N, -111.00° W). </w:t>
       </w:r>
     </w:p>
     <w:p>
@@ -3478,7 +3639,15 @@
         <w:t xml:space="preserve"> nearby</w:t>
       </w:r>
       <w:r>
-        <w:t xml:space="preserve"> Kokosing River. In this habitat, we sampled two 1.2 x 1.2 m plots, placed approximately 50 and 100 m from the stream. Soils in the wetland sites are continuously saturated throughout the growing season, while the prairie and forest sites depend on rainfall.</w:t>
+        <w:t xml:space="preserve"> </w:t>
+      </w:r>
+      <w:proofErr w:type="spellStart"/>
+      <w:r>
+        <w:t>Kokosing</w:t>
+      </w:r>
+      <w:proofErr w:type="spellEnd"/>
+      <w:r>
+        <w:t xml:space="preserve"> River. In this habitat, we sampled two 1.2 x 1.2 m plots, placed approximately 50 and 100 m from the stream. Soils in the wetland sites are continuously saturated throughout the growing season, while the prairie and forest sites depend on rainfall.</w:t>
       </w:r>
     </w:p>
     <w:p>
@@ -3527,7 +3696,15 @@
         <w:t>a stream-side wet meadow outside of Mount Crested Butte, CO, up to three subalpine meadow sites in Washington Gulch</w:t>
       </w:r>
       <w:r>
-        <w:t xml:space="preserve"> that extend nearly to treeline (3380 m). The </w:t>
+        <w:t xml:space="preserve"> that extend nearly to </w:t>
+      </w:r>
+      <w:proofErr w:type="spellStart"/>
+      <w:r>
+        <w:t>treeline</w:t>
+      </w:r>
+      <w:proofErr w:type="spellEnd"/>
+      <w:r>
+        <w:t xml:space="preserve"> (3380 m). The </w:t>
       </w:r>
       <w:r>
         <w:t xml:space="preserve">three </w:t>
@@ -3555,7 +3732,13 @@
         <w:t>THDL</w:t>
       </w:r>
       <w:r>
-        <w:t xml:space="preserve"> in Tuscon, Arizona is a Sonoran desert habitat dominated by stem succulents, shrubs, and small trees. Water is the limiting resource in this area. The climate is highly seasonal with mostly hot dry weather broken up by a late summer monsoon season as well as seasonal rainfall in January and February. All individuals within a one-hectare area were sampled. </w:t>
+        <w:t xml:space="preserve"> in Tu</w:t>
+      </w:r>
+      <w:r>
+        <w:t>cs</w:t>
+      </w:r>
+      <w:r>
+        <w:t xml:space="preserve">on, Arizona is a Sonoran desert habitat dominated by stem succulents, shrubs, and small trees. Water is the limiting resource in this area. The climate is highly seasonal with mostly hot dry weather broken up by a late summer monsoon season as well as seasonal rainfall in January and February. All individuals within a one-hectare area were sampled. </w:t>
       </w:r>
     </w:p>
     <w:p>
@@ -3602,13 +3785,26 @@
         <w:t>°</w:t>
       </w:r>
       <w:r>
-        <w:t xml:space="preserve">C for over one week, and weighed to the nearest 0.001g. Individual plants were defined by the aboveground biomass associated with an individual stem or stem cluster at ground level, and bunched grasses were taken as a single individual when their stems could not be reliably separated at ground level. Thus, individuals generally represent ramets rather than genets. In each case, individuals were identified to species or </w:t>
+        <w:t xml:space="preserve">C for over one week, and weighed to the nearest 0.001g. Individual plants were defined by the aboveground biomass associated with an individual stem or stem cluster at ground level, and bunched grasses were taken as a single individual when their stems could not be reliably separated at ground level. Thus, individuals generally represent </w:t>
+      </w:r>
+      <w:proofErr w:type="spellStart"/>
+      <w:r>
+        <w:t>ramets</w:t>
+      </w:r>
+      <w:proofErr w:type="spellEnd"/>
+      <w:r>
+        <w:t xml:space="preserve"> rather than genets. In each case, individuals were identified to species or </w:t>
       </w:r>
       <w:r>
         <w:t xml:space="preserve">(often) </w:t>
       </w:r>
-      <w:r>
-        <w:t>morphospecies, but we group all individuals across species in this analysis, since we are concerned with the community size-frequency distributions.</w:t>
+      <w:proofErr w:type="spellStart"/>
+      <w:r>
+        <w:t>morphospecies</w:t>
+      </w:r>
+      <w:proofErr w:type="spellEnd"/>
+      <w:r>
+        <w:t>, but we group all individuals across species in this analysis, since we are concerned with the community size-frequency distributions.</w:t>
       </w:r>
     </w:p>
     <w:p>
@@ -3618,7 +3814,15 @@
         <w:ind w:firstLine="720"/>
       </w:pPr>
       <w:r>
-        <w:t xml:space="preserve">In the BFEC forest plot, all individual trees were censused in a 2 ha area </w:t>
+        <w:t xml:space="preserve">In the BFEC forest plot, all individual trees were </w:t>
+      </w:r>
+      <w:proofErr w:type="spellStart"/>
+      <w:r>
+        <w:t>censused</w:t>
+      </w:r>
+      <w:proofErr w:type="spellEnd"/>
+      <w:r>
+        <w:t xml:space="preserve"> in a 2 ha area </w:t>
       </w:r>
       <w:r>
         <w:t>established in</w:t>
@@ -3630,7 +3834,23 @@
         <w:t>mapped using an ultrasonic transponder</w:t>
       </w:r>
       <w:r>
-        <w:t xml:space="preserve">, and identified to species. Mapped individuals were relocated and remeasured in the summer of 2011, and all newly established individuals were added. The DBH was then converted to mass using allometric </w:t>
+        <w:t xml:space="preserve">, and identified to species. Mapped individuals were relocated and </w:t>
+      </w:r>
+      <w:proofErr w:type="spellStart"/>
+      <w:r>
+        <w:t>remeasured</w:t>
+      </w:r>
+      <w:proofErr w:type="spellEnd"/>
+      <w:r>
+        <w:t xml:space="preserve"> in the summer of 2011, and all newly established individuals were added. The DBH was then converted to mass using </w:t>
+      </w:r>
+      <w:proofErr w:type="spellStart"/>
+      <w:r>
+        <w:t>allometric</w:t>
+      </w:r>
+      <w:proofErr w:type="spellEnd"/>
+      <w:r>
+        <w:t xml:space="preserve"> </w:t>
       </w:r>
       <w:r>
         <w:t>equations</w:t>
@@ -3708,8 +3928,13 @@
       <w:r>
         <w:t xml:space="preserve">course rights-of-way), dried and weighed. For most species, we estimated </w:t>
       </w:r>
-      <w:r>
-        <w:t xml:space="preserve">allometric equations based on </w:t>
+      <w:proofErr w:type="spellStart"/>
+      <w:r>
+        <w:t>allometric</w:t>
+      </w:r>
+      <w:proofErr w:type="spellEnd"/>
+      <w:r>
+        <w:t xml:space="preserve"> equations based on </w:t>
       </w:r>
       <w:r>
         <w:t xml:space="preserve">between </w:t>
@@ -3794,7 +4019,15 @@
         <w:t>R</w:t>
       </w:r>
       <w:r>
-        <w:t>. Model fits were compared based on Akaike’s Information Criteria (AIC) value, and we selected the model with the lowest AIC score as the best fit, using the rule of thumb that models whose AIC values differed by less than 4 (</w:t>
+        <w:t xml:space="preserve">. Model fits were compared based on </w:t>
+      </w:r>
+      <w:proofErr w:type="spellStart"/>
+      <w:r>
+        <w:t>Akaike’s</w:t>
+      </w:r>
+      <w:proofErr w:type="spellEnd"/>
+      <w:r>
+        <w:t xml:space="preserve"> Information Criteria (AIC) value, and we selected the model with the lowest AIC score as the best fit, using the rule of thumb that models whose AIC values differed by less than 4 (</w:t>
       </w:r>
       <w:r>
         <w:rPr>
@@ -3850,7 +4083,15 @@
         <w:t>scaling</w:t>
       </w:r>
       <w:r>
-        <w:t xml:space="preserve"> relationship, we calculated the mean plant size in each community and plotted the log density (total number of inidividuals / plot area) against the log mean plant mass. For comparison, we also included data from Deng et al. (2013) for crop plants growing at their optimal density as well as </w:t>
+        <w:t xml:space="preserve"> relationship, we calculated the mean plant size in each community and plotted the log density (total number of </w:t>
+      </w:r>
+      <w:proofErr w:type="spellStart"/>
+      <w:r>
+        <w:t>inidividuals</w:t>
+      </w:r>
+      <w:proofErr w:type="spellEnd"/>
+      <w:r>
+        <w:t xml:space="preserve"> / plot area) against the log mean plant mass. For comparison, we also included data from Deng et al. (2013) for crop plants growing at their optimal density as well as </w:t>
       </w:r>
       <w:r>
         <w:t xml:space="preserve">a global compendium of data from </w:t>
@@ -3916,9 +4157,11 @@
       <w:r>
         <w:t xml:space="preserve">In all communities the size distribution displayed curvature on a log-log scale suggesting a </w:t>
       </w:r>
+      <w:proofErr w:type="spellStart"/>
       <w:r>
         <w:t>Weibull</w:t>
       </w:r>
+      <w:proofErr w:type="spellEnd"/>
       <w:r>
         <w:t xml:space="preserve"> rather than a </w:t>
       </w:r>
@@ -3932,7 +4175,15 @@
         <w:t xml:space="preserve">At every site, </w:t>
       </w:r>
       <w:r>
-        <w:t>the Weibull distribution provided</w:t>
+        <w:t xml:space="preserve">the </w:t>
+      </w:r>
+      <w:proofErr w:type="spellStart"/>
+      <w:r>
+        <w:t>Weibull</w:t>
+      </w:r>
+      <w:proofErr w:type="spellEnd"/>
+      <w:r>
+        <w:t xml:space="preserve"> distribution provided</w:t>
       </w:r>
       <w:r>
         <w:t xml:space="preserve"> a better fit </w:t>
@@ -4051,7 +4302,7 @@
                     <pic:cNvPicPr/>
                   </pic:nvPicPr>
                   <pic:blipFill rotWithShape="1">
-                    <a:blip r:embed="rId8">
+                    <a:blip r:embed="rId9">
                       <a:extLst>
                         <a:ext uri="{28A0092B-C50C-407E-A947-70E740481C1C}">
                           <a14:useLocalDpi xmlns:a14="http://schemas.microsoft.com/office/drawing/2010/main" val="0"/>
@@ -4073,7 +4324,7 @@
                       <a:noFill/>
                     </a:ln>
                     <a:extLst>
-                      <a:ext uri="{53640926-AAD7-44D8-BBD7-CCE9431645EC}">
+                      <a:ext uri="{53640926-AAD7-44d8-BBD7-CCE9431645EC}">
                         <a14:shadowObscured xmlns:a14="http://schemas.microsoft.com/office/drawing/2010/main"/>
                       </a:ext>
                     </a:extLst>
@@ -4112,7 +4363,15 @@
         <w:t xml:space="preserve"> the curvatu</w:t>
       </w:r>
       <w:r>
-        <w:t xml:space="preserve">re of the Weibull distribution, </w:t>
+        <w:t xml:space="preserve">re of the </w:t>
+      </w:r>
+      <w:proofErr w:type="spellStart"/>
+      <w:r>
+        <w:t>Weibull</w:t>
+      </w:r>
+      <w:proofErr w:type="spellEnd"/>
+      <w:r>
+        <w:t xml:space="preserve"> distribution, </w:t>
       </w:r>
       <w:r>
         <w:t>appear</w:t>
@@ -4230,7 +4489,15 @@
         <w:t xml:space="preserve">able 2). </w:t>
       </w:r>
       <w:r>
-        <w:t xml:space="preserve"> As in the case of the shape parameter of the Weibull distribution, the Pareto exponent did not vary systematically across</w:t>
+        <w:t xml:space="preserve"> As in the case of the shape parameter of the </w:t>
+      </w:r>
+      <w:proofErr w:type="spellStart"/>
+      <w:r>
+        <w:t>Weibull</w:t>
+      </w:r>
+      <w:proofErr w:type="spellEnd"/>
+      <w:r>
+        <w:t xml:space="preserve"> distribution, the Pareto exponent did not vary systematically across</w:t>
       </w:r>
       <w:r>
         <w:t xml:space="preserve"> loca</w:t>
@@ -4273,7 +4540,7 @@
                     <pic:cNvPicPr/>
                   </pic:nvPicPr>
                   <pic:blipFill rotWithShape="1">
-                    <a:blip r:embed="rId9">
+                    <a:blip r:embed="rId10">
                       <a:extLst>
                         <a:ext uri="{28A0092B-C50C-407E-A947-70E740481C1C}">
                           <a14:useLocalDpi xmlns:a14="http://schemas.microsoft.com/office/drawing/2010/main" val="0"/>
@@ -4295,7 +4562,7 @@
                       <a:noFill/>
                     </a:ln>
                     <a:extLst>
-                      <a:ext uri="{53640926-AAD7-44D8-BBD7-CCE9431645EC}">
+                      <a:ext uri="{53640926-AAD7-44d8-BBD7-CCE9431645EC}">
                         <a14:shadowObscured xmlns:a14="http://schemas.microsoft.com/office/drawing/2010/main"/>
                       </a:ext>
                     </a:extLst>
@@ -4388,7 +4655,15 @@
         <w:t xml:space="preserve">suggest that </w:t>
       </w:r>
       <w:r>
-        <w:t xml:space="preserve">herbaceous and shrub-dominated plant communities exhibit the same relationships between size and abundance as more commonly studied forest communities and single species populations. Within communities, the individual size distributions were curvilinear, supporting the Weibull </w:t>
+        <w:t xml:space="preserve">herbaceous and shrub-dominated plant communities exhibit the same relationships between size and abundance as more commonly studied forest communities and single species populations. Within communities, the individual size distributions were curvilinear, supporting the </w:t>
+      </w:r>
+      <w:proofErr w:type="spellStart"/>
+      <w:r>
+        <w:t>Weibull</w:t>
+      </w:r>
+      <w:proofErr w:type="spellEnd"/>
+      <w:r>
+        <w:t xml:space="preserve"> </w:t>
       </w:r>
       <w:r>
         <w:t xml:space="preserve">as </w:t>
@@ -4589,10 +4864,26 @@
         <w:t xml:space="preserve">mortality is likely independent of size. </w:t>
       </w:r>
       <w:r>
-        <w:t xml:space="preserve">Thus, if the size threshold of the survey is low enough, we could see deviations from the Weibull model, with </w:t>
-      </w:r>
-      <w:r>
-        <w:t>the Pareto distribution describing the best fit in smaller sized trees, with a Weibull distribution for larger individuals</w:t>
+        <w:t xml:space="preserve">Thus, if the size threshold of the survey is low enough, we could see deviations from the </w:t>
+      </w:r>
+      <w:proofErr w:type="spellStart"/>
+      <w:r>
+        <w:t>Weibull</w:t>
+      </w:r>
+      <w:proofErr w:type="spellEnd"/>
+      <w:r>
+        <w:t xml:space="preserve"> model, with </w:t>
+      </w:r>
+      <w:r>
+        <w:t xml:space="preserve">the Pareto distribution describing the best fit in smaller sized trees, with a </w:t>
+      </w:r>
+      <w:proofErr w:type="spellStart"/>
+      <w:r>
+        <w:t>Weibull</w:t>
+      </w:r>
+      <w:proofErr w:type="spellEnd"/>
+      <w:r>
+        <w:t xml:space="preserve"> distribution for larger individuals</w:t>
       </w:r>
       <w:r>
         <w:t>, as observed in several large temperate and subtropical forest plots</w:t>
@@ -4628,7 +4919,15 @@
         <w:t xml:space="preserve"> from 2005-2001 (data not shown)</w:t>
       </w:r>
       <w:r>
-        <w:t>, despite the superior fit of the Weibull. Thus, caution must be exercised in inferring particular assumed processes (</w:t>
+        <w:t xml:space="preserve">, despite the superior fit of the </w:t>
+      </w:r>
+      <w:proofErr w:type="spellStart"/>
+      <w:r>
+        <w:t>Weibull</w:t>
+      </w:r>
+      <w:proofErr w:type="spellEnd"/>
+      <w:r>
+        <w:t>. Thus, caution must be exercised in inferring particular assumed processes (</w:t>
       </w:r>
       <w:r>
         <w:rPr>
@@ -4648,7 +4947,15 @@
         <w:ind w:firstLine="720"/>
       </w:pPr>
       <w:r>
-        <w:t xml:space="preserve">While the Weibull provided the best fit to the size distribution in every case, </w:t>
+        <w:t xml:space="preserve">While the </w:t>
+      </w:r>
+      <w:proofErr w:type="spellStart"/>
+      <w:r>
+        <w:t>Weibull</w:t>
+      </w:r>
+      <w:proofErr w:type="spellEnd"/>
+      <w:r>
+        <w:t xml:space="preserve"> provided the best fit to the size distribution in every case, </w:t>
       </w:r>
       <w:r>
         <w:t>some sites exhibited systematic departures from the predicted pattern</w:t>
@@ -4678,7 +4985,23 @@
         <w:t>the smallest</w:t>
       </w:r>
       <w:r>
-        <w:t xml:space="preserve"> individuals within each plot. However, the exhaustive sampling strategy for the herbaceous communities left the plot virtually bare. At the other extreme, the actual size distribution also deviates from the Weibull for largest plants in most of the sites, with the Wiebull underestimating the observed frequency of large plants. The larger number of large plants could represent systematic deviations from the assumptions of growth and mortality for particular dominant species. These deviations </w:t>
+        <w:t xml:space="preserve"> individuals within each plot. However, the exhaustive sampling strategy for the herbaceous communities left the plot virtually bare. At the other extreme, the actual size distribution also deviates from the </w:t>
+      </w:r>
+      <w:proofErr w:type="spellStart"/>
+      <w:r>
+        <w:t>Weibull</w:t>
+      </w:r>
+      <w:proofErr w:type="spellEnd"/>
+      <w:r>
+        <w:t xml:space="preserve"> for largest plants in most of the sites, with the </w:t>
+      </w:r>
+      <w:proofErr w:type="spellStart"/>
+      <w:r>
+        <w:t>Wiebull</w:t>
+      </w:r>
+      <w:proofErr w:type="spellEnd"/>
+      <w:r>
+        <w:t xml:space="preserve"> underestimating the observed frequency of large plants. The larger number of large plants could represent systematic deviations from the assumptions of growth and mortality for particular dominant species. These deviations </w:t>
       </w:r>
       <w:r>
         <w:t>demonstrate that while simple models provide effective descriptions of plant size distributions</w:t>
@@ -4835,7 +5158,63 @@
         <w:rPr>
           <w:rFonts w:ascii="Cambria" w:hAnsi="Cambria"/>
         </w:rPr>
-        <w:t>The authors thank Kate Boicourt, Amy Strieter, Amy Kessler, Kaleb Keyserling, and Ellen Thompson</w:t>
+        <w:t xml:space="preserve">The authors thank Kate </w:t>
+      </w:r>
+      <w:proofErr w:type="spellStart"/>
+      <w:r>
+        <w:rPr>
+          <w:rFonts w:ascii="Cambria" w:hAnsi="Cambria"/>
+        </w:rPr>
+        <w:t>Boicourt</w:t>
+      </w:r>
+      <w:proofErr w:type="spellEnd"/>
+      <w:r>
+        <w:rPr>
+          <w:rFonts w:ascii="Cambria" w:hAnsi="Cambria"/>
+        </w:rPr>
+        <w:t xml:space="preserve">, Amy </w:t>
+      </w:r>
+      <w:proofErr w:type="spellStart"/>
+      <w:r>
+        <w:rPr>
+          <w:rFonts w:ascii="Cambria" w:hAnsi="Cambria"/>
+        </w:rPr>
+        <w:t>Strieter</w:t>
+      </w:r>
+      <w:proofErr w:type="spellEnd"/>
+      <w:r>
+        <w:rPr>
+          <w:rFonts w:ascii="Cambria" w:hAnsi="Cambria"/>
+        </w:rPr>
+        <w:t xml:space="preserve">, Amy Kessler, </w:t>
+      </w:r>
+      <w:proofErr w:type="spellStart"/>
+      <w:r>
+        <w:rPr>
+          <w:rFonts w:ascii="Cambria" w:hAnsi="Cambria"/>
+        </w:rPr>
+        <w:t>Kaleb</w:t>
+      </w:r>
+      <w:proofErr w:type="spellEnd"/>
+      <w:r>
+        <w:rPr>
+          <w:rFonts w:ascii="Cambria" w:hAnsi="Cambria"/>
+        </w:rPr>
+        <w:t xml:space="preserve"> </w:t>
+      </w:r>
+      <w:proofErr w:type="spellStart"/>
+      <w:r>
+        <w:rPr>
+          <w:rFonts w:ascii="Cambria" w:hAnsi="Cambria"/>
+        </w:rPr>
+        <w:t>Keyserling</w:t>
+      </w:r>
+      <w:proofErr w:type="spellEnd"/>
+      <w:r>
+        <w:rPr>
+          <w:rFonts w:ascii="Cambria" w:hAnsi="Cambria"/>
+        </w:rPr>
+        <w:t>, and Ellen Thompson</w:t>
       </w:r>
       <w:r>
         <w:rPr>
@@ -5540,14 +5919,25 @@
       <w:r>
         <w:t xml:space="preserve">THDL is the </w:t>
       </w:r>
-      <w:r>
-        <w:t xml:space="preserve">Tumamaoc Hill </w:t>
+      <w:proofErr w:type="spellStart"/>
+      <w:r>
+        <w:t>Tumamaoc</w:t>
+      </w:r>
+      <w:proofErr w:type="spellEnd"/>
+      <w:r>
+        <w:t xml:space="preserve"> Hill </w:t>
       </w:r>
       <w:r>
         <w:t xml:space="preserve">Desert Laboratory </w:t>
       </w:r>
       <w:r>
-        <w:t xml:space="preserve">in Tuscon, Arizona. </w:t>
+        <w:t>in Tu</w:t>
+      </w:r>
+      <w:r>
+        <w:t>cs</w:t>
+      </w:r>
+      <w:r>
+        <w:t xml:space="preserve">on, Arizona. </w:t>
       </w:r>
     </w:p>
     <w:p>
@@ -6052,10 +6442,7 @@
               <w:pStyle w:val="Body"/>
             </w:pPr>
             <w:r>
-              <w:t>6.8</w:t>
-            </w:r>
-            <w:r>
-              <w:t>*10</w:t>
+              <w:t>6.8*10</w:t>
             </w:r>
             <w:r>
               <w:rPr>
@@ -6064,10 +6451,7 @@
               <w:t>-3</w:t>
             </w:r>
             <w:r>
-              <w:t xml:space="preserve"> - </w:t>
-            </w:r>
-            <w:r>
-              <w:t>32</w:t>
+              <w:t xml:space="preserve"> - 32</w:t>
             </w:r>
           </w:p>
         </w:tc>
@@ -6242,10 +6626,7 @@
               <w:pStyle w:val="Body"/>
             </w:pPr>
             <w:r>
-              <w:t>1.0</w:t>
-            </w:r>
-            <w:r>
-              <w:t>*10</w:t>
+              <w:t>1.0*10</w:t>
             </w:r>
             <w:r>
               <w:rPr>
@@ -6254,10 +6635,7 @@
               <w:t>-3</w:t>
             </w:r>
             <w:r>
-              <w:t xml:space="preserve"> - 16.</w:t>
-            </w:r>
-            <w:r>
-              <w:t>9</w:t>
+              <w:t xml:space="preserve"> - 16.9</w:t>
             </w:r>
           </w:p>
         </w:tc>
@@ -6425,10 +6803,7 @@
               <w:pStyle w:val="Body"/>
             </w:pPr>
             <w:r>
-              <w:t>8.8</w:t>
-            </w:r>
-            <w:r>
-              <w:t>*10</w:t>
+              <w:t>8.8*10</w:t>
             </w:r>
             <w:r>
               <w:rPr>
@@ -6437,10 +6812,7 @@
               <w:t>-3</w:t>
             </w:r>
             <w:r>
-              <w:t xml:space="preserve"> - </w:t>
-            </w:r>
-            <w:r>
-              <w:t>69.4</w:t>
+              <w:t xml:space="preserve"> - 69.4</w:t>
             </w:r>
           </w:p>
         </w:tc>
@@ -6608,10 +6980,7 @@
               <w:pStyle w:val="Body"/>
             </w:pPr>
             <w:r>
-              <w:t>1.0</w:t>
-            </w:r>
-            <w:r>
-              <w:t>*10</w:t>
+              <w:t>1.0*10</w:t>
             </w:r>
             <w:r>
               <w:rPr>
@@ -6620,10 +6989,7 @@
               <w:t>-3</w:t>
             </w:r>
             <w:r>
-              <w:t xml:space="preserve"> - </w:t>
-            </w:r>
-            <w:r>
-              <w:t>82.9</w:t>
+              <w:t xml:space="preserve"> - 82.9</w:t>
             </w:r>
           </w:p>
         </w:tc>
@@ -6968,10 +7334,7 @@
               <w:pStyle w:val="Body"/>
             </w:pPr>
             <w:r>
-              <w:t>6.0</w:t>
-            </w:r>
-            <w:r>
-              <w:t>*10</w:t>
+              <w:t>6.0*10</w:t>
             </w:r>
             <w:r>
               <w:rPr>
@@ -6980,10 +7343,7 @@
               <w:t>-3</w:t>
             </w:r>
             <w:r>
-              <w:t xml:space="preserve"> - </w:t>
-            </w:r>
-            <w:r>
-              <w:t>46.8</w:t>
+              <w:t xml:space="preserve"> - 46.8</w:t>
             </w:r>
           </w:p>
         </w:tc>
@@ -7151,10 +7511,7 @@
               <w:pStyle w:val="Body"/>
             </w:pPr>
             <w:r>
-              <w:t>1.0</w:t>
-            </w:r>
-            <w:r>
-              <w:t>*10</w:t>
+              <w:t>1.0*10</w:t>
             </w:r>
             <w:r>
               <w:rPr>
@@ -7163,10 +7520,7 @@
               <w:t>-3</w:t>
             </w:r>
             <w:r>
-              <w:t xml:space="preserve"> - </w:t>
-            </w:r>
-            <w:r>
-              <w:t>7.74</w:t>
+              <w:t xml:space="preserve"> - 7.74</w:t>
             </w:r>
           </w:p>
         </w:tc>
@@ -7341,13 +7695,7 @@
               <w:pStyle w:val="Body"/>
             </w:pPr>
             <w:r>
-              <w:t>2.</w:t>
-            </w:r>
-            <w:r>
-              <w:t>0</w:t>
-            </w:r>
-            <w:r>
-              <w:t>*10</w:t>
+              <w:t>2.0*10</w:t>
             </w:r>
             <w:r>
               <w:rPr>
@@ -7356,10 +7704,7 @@
               <w:t>-3</w:t>
             </w:r>
             <w:r>
-              <w:t xml:space="preserve"> - </w:t>
-            </w:r>
-            <w:r>
-              <w:t>93.2</w:t>
+              <w:t xml:space="preserve"> - 93.2</w:t>
             </w:r>
           </w:p>
         </w:tc>
@@ -7534,10 +7879,7 @@
               <w:pStyle w:val="Body"/>
             </w:pPr>
             <w:r>
-              <w:t>1</w:t>
-            </w:r>
-            <w:r>
-              <w:t>.0*10</w:t>
+              <w:t>1.0*10</w:t>
             </w:r>
             <w:r>
               <w:rPr>
@@ -7546,10 +7888,7 @@
               <w:t>-3</w:t>
             </w:r>
             <w:r>
-              <w:t xml:space="preserve"> - </w:t>
-            </w:r>
-            <w:r>
-              <w:t>27.6</w:t>
+              <w:t xml:space="preserve"> - 27.6</w:t>
             </w:r>
           </w:p>
         </w:tc>
@@ -7724,10 +8063,7 @@
               <w:pStyle w:val="Body"/>
             </w:pPr>
             <w:r>
-              <w:t>1</w:t>
-            </w:r>
-            <w:r>
-              <w:t>.0*10</w:t>
+              <w:t>1.0*10</w:t>
             </w:r>
             <w:r>
               <w:rPr>
@@ -7736,10 +8072,7 @@
               <w:t>-3</w:t>
             </w:r>
             <w:r>
-              <w:t xml:space="preserve"> - </w:t>
-            </w:r>
-            <w:r>
-              <w:t>112.5</w:t>
+              <w:t xml:space="preserve"> - 112.5</w:t>
             </w:r>
           </w:p>
         </w:tc>
@@ -8049,7 +8382,15 @@
         <w:t xml:space="preserve"> Comparison of model fits for the </w:t>
       </w:r>
       <w:r>
-        <w:t xml:space="preserve">alternative Weibull and </w:t>
+        <w:t xml:space="preserve">alternative </w:t>
+      </w:r>
+      <w:proofErr w:type="spellStart"/>
+      <w:r>
+        <w:t>Weibull</w:t>
+      </w:r>
+      <w:proofErr w:type="spellEnd"/>
+      <w:r>
+        <w:t xml:space="preserve"> and </w:t>
       </w:r>
       <w:r>
         <w:t>Pareto</w:t>
@@ -8058,7 +8399,15 @@
         <w:t xml:space="preserve"> distribution</w:t>
       </w:r>
       <w:r>
-        <w:t>s based on Akaike’s Information Criteria (</w:t>
+        <w:t xml:space="preserve">s based on </w:t>
+      </w:r>
+      <w:proofErr w:type="spellStart"/>
+      <w:r>
+        <w:t>Akaike’s</w:t>
+      </w:r>
+      <w:proofErr w:type="spellEnd"/>
+      <w:r>
+        <w:t xml:space="preserve"> Information Criteria (</w:t>
       </w:r>
       <w:r>
         <w:rPr>
@@ -8070,11 +8419,24 @@
       <w:r>
         <w:t xml:space="preserve">AIC) values for the </w:t>
       </w:r>
-      <w:r>
-        <w:t>Weibull vs. the Pareto models</w:t>
-      </w:r>
-      <w:r>
-        <w:t>. Shape, scale, and exponent parameters for Weibull and Pareto are also provided.</w:t>
+      <w:proofErr w:type="spellStart"/>
+      <w:r>
+        <w:t>Weibull</w:t>
+      </w:r>
+      <w:proofErr w:type="spellEnd"/>
+      <w:r>
+        <w:t xml:space="preserve"> vs. the Pareto models</w:t>
+      </w:r>
+      <w:r>
+        <w:t xml:space="preserve">. Shape, scale, and exponent parameters for </w:t>
+      </w:r>
+      <w:proofErr w:type="spellStart"/>
+      <w:r>
+        <w:t>Weibull</w:t>
+      </w:r>
+      <w:proofErr w:type="spellEnd"/>
+      <w:r>
+        <w:t xml:space="preserve"> and Pareto are also provided.</w:t>
       </w:r>
     </w:p>
     <w:p>
@@ -8246,7 +8608,23 @@
                 <w:sz w:val="22"/>
                 <w:szCs w:val="22"/>
               </w:rPr>
-              <w:t>(Weibull)</w:t>
+              <w:t>(</w:t>
+            </w:r>
+            <w:proofErr w:type="spellStart"/>
+            <w:r>
+              <w:rPr>
+                <w:sz w:val="22"/>
+                <w:szCs w:val="22"/>
+              </w:rPr>
+              <w:t>Weibull</w:t>
+            </w:r>
+            <w:proofErr w:type="spellEnd"/>
+            <w:r>
+              <w:rPr>
+                <w:sz w:val="22"/>
+                <w:szCs w:val="22"/>
+              </w:rPr>
+              <w:t>)</w:t>
             </w:r>
           </w:p>
         </w:tc>
@@ -8292,7 +8670,23 @@
                 <w:sz w:val="22"/>
                 <w:szCs w:val="22"/>
               </w:rPr>
-              <w:t xml:space="preserve">(Weibull) </w:t>
+              <w:t>(</w:t>
+            </w:r>
+            <w:proofErr w:type="spellStart"/>
+            <w:r>
+              <w:rPr>
+                <w:sz w:val="22"/>
+                <w:szCs w:val="22"/>
+              </w:rPr>
+              <w:t>Weibull</w:t>
+            </w:r>
+            <w:proofErr w:type="spellEnd"/>
+            <w:r>
+              <w:rPr>
+                <w:sz w:val="22"/>
+                <w:szCs w:val="22"/>
+              </w:rPr>
+              <w:t xml:space="preserve">) </w:t>
             </w:r>
           </w:p>
         </w:tc>
@@ -10547,8 +10941,8 @@
       </w:pPr>
     </w:p>
     <w:sectPr>
-      <w:headerReference w:type="default" r:id="rId10"/>
-      <w:footerReference w:type="default" r:id="rId11"/>
+      <w:headerReference w:type="default" r:id="rId11"/>
+      <w:footerReference w:type="default" r:id="rId12"/>
       <w:pgSz w:w="12240" w:h="15840"/>
       <w:pgMar w:top="1440" w:right="1800" w:bottom="1440" w:left="1800" w:header="720" w:footer="720" w:gutter="0"/>
       <w:cols w:space="720"/>
@@ -10558,7 +10952,7 @@
 </file>
 
 <file path=word/endnotes.xml><?xml version="1.0" encoding="utf-8"?>
-<w:endnotes xmlns:wpc="http://schemas.microsoft.com/office/word/2010/wordprocessingCanvas" xmlns:mo="http://schemas.microsoft.com/office/mac/office/2008/main" xmlns:mc="http://schemas.openxmlformats.org/markup-compatibility/2006" xmlns:mv="urn:schemas-microsoft-com:mac:vml" xmlns:o="urn:schemas-microsoft-com:office:office" xmlns:r="http://schemas.openxmlformats.org/officeDocument/2006/relationships" xmlns:m="http://schemas.openxmlformats.org/officeDocument/2006/math" xmlns:v="urn:schemas-microsoft-com:vml" xmlns:wp14="http://schemas.microsoft.com/office/word/2010/wordprocessingDrawing" xmlns:wp="http://schemas.openxmlformats.org/drawingml/2006/wordprocessingDrawing" xmlns:w10="urn:schemas-microsoft-com:office:word" xmlns:w="http://schemas.openxmlformats.org/wordprocessingml/2006/main" xmlns:w14="http://schemas.microsoft.com/office/word/2010/wordml" xmlns:w15="http://schemas.microsoft.com/office/word/2012/wordml" xmlns:wpg="http://schemas.microsoft.com/office/word/2010/wordprocessingGroup" xmlns:wpi="http://schemas.microsoft.com/office/word/2010/wordprocessingInk" xmlns:wne="http://schemas.microsoft.com/office/word/2006/wordml" xmlns:wps="http://schemas.microsoft.com/office/word/2010/wordprocessingShape" mc:Ignorable="w14 w15 wp14">
+<w:endnotes xmlns:wpc="http://schemas.microsoft.com/office/word/2010/wordprocessingCanvas" xmlns:mo="http://schemas.microsoft.com/office/mac/office/2008/main" xmlns:mc="http://schemas.openxmlformats.org/markup-compatibility/2006" xmlns:mv="urn:schemas-microsoft-com:mac:vml" xmlns:o="urn:schemas-microsoft-com:office:office" xmlns:r="http://schemas.openxmlformats.org/officeDocument/2006/relationships" xmlns:m="http://schemas.openxmlformats.org/officeDocument/2006/math" xmlns:v="urn:schemas-microsoft-com:vml" xmlns:wp14="http://schemas.microsoft.com/office/word/2010/wordprocessingDrawing" xmlns:wp="http://schemas.openxmlformats.org/drawingml/2006/wordprocessingDrawing" xmlns:w10="urn:schemas-microsoft-com:office:word" xmlns:w="http://schemas.openxmlformats.org/wordprocessingml/2006/main" xmlns:w14="http://schemas.microsoft.com/office/word/2010/wordml" xmlns:wpg="http://schemas.microsoft.com/office/word/2010/wordprocessingGroup" xmlns:wpi="http://schemas.microsoft.com/office/word/2010/wordprocessingInk" xmlns:wne="http://schemas.microsoft.com/office/word/2006/wordml" xmlns:wps="http://schemas.microsoft.com/office/word/2010/wordprocessingShape" mc:Ignorable="w14 wp14">
   <w:endnote w:type="separator" w:id="-1">
     <w:p>
       <w:r>
@@ -10577,7 +10971,7 @@
 </file>
 
 <file path=word/footer1.xml><?xml version="1.0" encoding="utf-8"?>
-<w:ftr xmlns:wpc="http://schemas.microsoft.com/office/word/2010/wordprocessingCanvas" xmlns:mo="http://schemas.microsoft.com/office/mac/office/2008/main" xmlns:mc="http://schemas.openxmlformats.org/markup-compatibility/2006" xmlns:mv="urn:schemas-microsoft-com:mac:vml" xmlns:o="urn:schemas-microsoft-com:office:office" xmlns:r="http://schemas.openxmlformats.org/officeDocument/2006/relationships" xmlns:m="http://schemas.openxmlformats.org/officeDocument/2006/math" xmlns:v="urn:schemas-microsoft-com:vml" xmlns:wp14="http://schemas.microsoft.com/office/word/2010/wordprocessingDrawing" xmlns:wp="http://schemas.openxmlformats.org/drawingml/2006/wordprocessingDrawing" xmlns:w10="urn:schemas-microsoft-com:office:word" xmlns:w="http://schemas.openxmlformats.org/wordprocessingml/2006/main" xmlns:w14="http://schemas.microsoft.com/office/word/2010/wordml" xmlns:w15="http://schemas.microsoft.com/office/word/2012/wordml" xmlns:wpg="http://schemas.microsoft.com/office/word/2010/wordprocessingGroup" xmlns:wpi="http://schemas.microsoft.com/office/word/2010/wordprocessingInk" xmlns:wne="http://schemas.microsoft.com/office/word/2006/wordml" xmlns:wps="http://schemas.microsoft.com/office/word/2010/wordprocessingShape" mc:Ignorable="w14 w15 wp14">
+<w:ftr xmlns:wpc="http://schemas.microsoft.com/office/word/2010/wordprocessingCanvas" xmlns:mo="http://schemas.microsoft.com/office/mac/office/2008/main" xmlns:mc="http://schemas.openxmlformats.org/markup-compatibility/2006" xmlns:mv="urn:schemas-microsoft-com:mac:vml" xmlns:o="urn:schemas-microsoft-com:office:office" xmlns:r="http://schemas.openxmlformats.org/officeDocument/2006/relationships" xmlns:m="http://schemas.openxmlformats.org/officeDocument/2006/math" xmlns:v="urn:schemas-microsoft-com:vml" xmlns:wp14="http://schemas.microsoft.com/office/word/2010/wordprocessingDrawing" xmlns:wp="http://schemas.openxmlformats.org/drawingml/2006/wordprocessingDrawing" xmlns:w10="urn:schemas-microsoft-com:office:word" xmlns:w="http://schemas.openxmlformats.org/wordprocessingml/2006/main" xmlns:w14="http://schemas.microsoft.com/office/word/2010/wordml" xmlns:wpg="http://schemas.microsoft.com/office/word/2010/wordprocessingGroup" xmlns:wpi="http://schemas.microsoft.com/office/word/2010/wordprocessingInk" xmlns:wne="http://schemas.microsoft.com/office/word/2006/wordml" xmlns:wps="http://schemas.microsoft.com/office/word/2010/wordprocessingShape" mc:Ignorable="w14 wp14">
   <w:p>
     <w:pPr>
       <w:pStyle w:val="HeaderFooter"/>
@@ -10587,7 +10981,7 @@
 </file>
 
 <file path=word/footnotes.xml><?xml version="1.0" encoding="utf-8"?>
-<w:footnotes xmlns:wpc="http://schemas.microsoft.com/office/word/2010/wordprocessingCanvas" xmlns:mo="http://schemas.microsoft.com/office/mac/office/2008/main" xmlns:mc="http://schemas.openxmlformats.org/markup-compatibility/2006" xmlns:mv="urn:schemas-microsoft-com:mac:vml" xmlns:o="urn:schemas-microsoft-com:office:office" xmlns:r="http://schemas.openxmlformats.org/officeDocument/2006/relationships" xmlns:m="http://schemas.openxmlformats.org/officeDocument/2006/math" xmlns:v="urn:schemas-microsoft-com:vml" xmlns:wp14="http://schemas.microsoft.com/office/word/2010/wordprocessingDrawing" xmlns:wp="http://schemas.openxmlformats.org/drawingml/2006/wordprocessingDrawing" xmlns:w10="urn:schemas-microsoft-com:office:word" xmlns:w="http://schemas.openxmlformats.org/wordprocessingml/2006/main" xmlns:w14="http://schemas.microsoft.com/office/word/2010/wordml" xmlns:w15="http://schemas.microsoft.com/office/word/2012/wordml" xmlns:wpg="http://schemas.microsoft.com/office/word/2010/wordprocessingGroup" xmlns:wpi="http://schemas.microsoft.com/office/word/2010/wordprocessingInk" xmlns:wne="http://schemas.microsoft.com/office/word/2006/wordml" xmlns:wps="http://schemas.microsoft.com/office/word/2010/wordprocessingShape" mc:Ignorable="w14 w15 wp14">
+<w:footnotes xmlns:wpc="http://schemas.microsoft.com/office/word/2010/wordprocessingCanvas" xmlns:mo="http://schemas.microsoft.com/office/mac/office/2008/main" xmlns:mc="http://schemas.openxmlformats.org/markup-compatibility/2006" xmlns:mv="urn:schemas-microsoft-com:mac:vml" xmlns:o="urn:schemas-microsoft-com:office:office" xmlns:r="http://schemas.openxmlformats.org/officeDocument/2006/relationships" xmlns:m="http://schemas.openxmlformats.org/officeDocument/2006/math" xmlns:v="urn:schemas-microsoft-com:vml" xmlns:wp14="http://schemas.microsoft.com/office/word/2010/wordprocessingDrawing" xmlns:wp="http://schemas.openxmlformats.org/drawingml/2006/wordprocessingDrawing" xmlns:w10="urn:schemas-microsoft-com:office:word" xmlns:w="http://schemas.openxmlformats.org/wordprocessingml/2006/main" xmlns:w14="http://schemas.microsoft.com/office/word/2010/wordml" xmlns:wpg="http://schemas.microsoft.com/office/word/2010/wordprocessingGroup" xmlns:wpi="http://schemas.microsoft.com/office/word/2010/wordprocessingInk" xmlns:wne="http://schemas.microsoft.com/office/word/2006/wordml" xmlns:wps="http://schemas.microsoft.com/office/word/2010/wordprocessingShape" mc:Ignorable="w14 wp14">
   <w:footnote w:type="separator" w:id="-1">
     <w:p>
       <w:r>
@@ -10606,7 +11000,7 @@
 </file>
 
 <file path=word/header1.xml><?xml version="1.0" encoding="utf-8"?>
-<w:hdr xmlns:wpc="http://schemas.microsoft.com/office/word/2010/wordprocessingCanvas" xmlns:mo="http://schemas.microsoft.com/office/mac/office/2008/main" xmlns:mc="http://schemas.openxmlformats.org/markup-compatibility/2006" xmlns:mv="urn:schemas-microsoft-com:mac:vml" xmlns:o="urn:schemas-microsoft-com:office:office" xmlns:r="http://schemas.openxmlformats.org/officeDocument/2006/relationships" xmlns:m="http://schemas.openxmlformats.org/officeDocument/2006/math" xmlns:v="urn:schemas-microsoft-com:vml" xmlns:wp14="http://schemas.microsoft.com/office/word/2010/wordprocessingDrawing" xmlns:wp="http://schemas.openxmlformats.org/drawingml/2006/wordprocessingDrawing" xmlns:w10="urn:schemas-microsoft-com:office:word" xmlns:w="http://schemas.openxmlformats.org/wordprocessingml/2006/main" xmlns:w14="http://schemas.microsoft.com/office/word/2010/wordml" xmlns:w15="http://schemas.microsoft.com/office/word/2012/wordml" xmlns:wpg="http://schemas.microsoft.com/office/word/2010/wordprocessingGroup" xmlns:wpi="http://schemas.microsoft.com/office/word/2010/wordprocessingInk" xmlns:wne="http://schemas.microsoft.com/office/word/2006/wordml" xmlns:wps="http://schemas.microsoft.com/office/word/2010/wordprocessingShape" mc:Ignorable="w14 w15 wp14">
+<w:hdr xmlns:wpc="http://schemas.microsoft.com/office/word/2010/wordprocessingCanvas" xmlns:mo="http://schemas.microsoft.com/office/mac/office/2008/main" xmlns:mc="http://schemas.openxmlformats.org/markup-compatibility/2006" xmlns:mv="urn:schemas-microsoft-com:mac:vml" xmlns:o="urn:schemas-microsoft-com:office:office" xmlns:r="http://schemas.openxmlformats.org/officeDocument/2006/relationships" xmlns:m="http://schemas.openxmlformats.org/officeDocument/2006/math" xmlns:v="urn:schemas-microsoft-com:vml" xmlns:wp14="http://schemas.microsoft.com/office/word/2010/wordprocessingDrawing" xmlns:wp="http://schemas.openxmlformats.org/drawingml/2006/wordprocessingDrawing" xmlns:w10="urn:schemas-microsoft-com:office:word" xmlns:w="http://schemas.openxmlformats.org/wordprocessingml/2006/main" xmlns:w14="http://schemas.microsoft.com/office/word/2010/wordml" xmlns:wpg="http://schemas.microsoft.com/office/word/2010/wordprocessingGroup" xmlns:wpi="http://schemas.microsoft.com/office/word/2010/wordprocessingInk" xmlns:wne="http://schemas.microsoft.com/office/word/2006/wordml" xmlns:wps="http://schemas.microsoft.com/office/word/2010/wordprocessingShape" mc:Ignorable="w14 wp14">
   <w:p>
     <w:pPr>
       <w:pStyle w:val="HeaderFooter"/>
@@ -10616,7 +11010,7 @@
 </file>
 
 <file path=word/styles.xml><?xml version="1.0" encoding="utf-8"?>
-<w:styles xmlns:mc="http://schemas.openxmlformats.org/markup-compatibility/2006" xmlns:r="http://schemas.openxmlformats.org/officeDocument/2006/relationships" xmlns:w="http://schemas.openxmlformats.org/wordprocessingml/2006/main" xmlns:w14="http://schemas.microsoft.com/office/word/2010/wordml" xmlns:w15="http://schemas.microsoft.com/office/word/2012/wordml" mc:Ignorable="w14 w15">
+<w:styles xmlns:mc="http://schemas.openxmlformats.org/markup-compatibility/2006" xmlns:r="http://schemas.openxmlformats.org/officeDocument/2006/relationships" xmlns:w="http://schemas.openxmlformats.org/wordprocessingml/2006/main" xmlns:w14="http://schemas.microsoft.com/office/word/2010/wordml" mc:Ignorable="w14">
   <w:docDefaults>
     <w:rPrDefault>
       <w:rPr>
@@ -10640,389 +11034,442 @@
       </w:pPr>
     </w:pPrDefault>
   </w:docDefaults>
-  <w:latentStyles w:defLockedState="0" w:defUIPriority="99" w:defSemiHidden="0" w:defUnhideWhenUsed="0" w:defQFormat="0" w:count="382">
-    <w:lsdException w:name="Normal" w:uiPriority="0" w:qFormat="1"/>
-    <w:lsdException w:name="heading 1" w:uiPriority="9" w:qFormat="1"/>
-    <w:lsdException w:name="heading 2" w:semiHidden="1" w:uiPriority="9" w:unhideWhenUsed="1" w:qFormat="1"/>
-    <w:lsdException w:name="heading 3" w:semiHidden="1" w:uiPriority="9" w:unhideWhenUsed="1" w:qFormat="1"/>
-    <w:lsdException w:name="heading 4" w:semiHidden="1" w:uiPriority="9" w:unhideWhenUsed="1" w:qFormat="1"/>
-    <w:lsdException w:name="heading 5" w:semiHidden="1" w:uiPriority="9" w:unhideWhenUsed="1" w:qFormat="1"/>
-    <w:lsdException w:name="heading 6" w:semiHidden="1" w:uiPriority="9" w:unhideWhenUsed="1" w:qFormat="1"/>
-    <w:lsdException w:name="heading 7" w:semiHidden="1" w:uiPriority="9" w:unhideWhenUsed="1" w:qFormat="1"/>
-    <w:lsdException w:name="heading 8" w:semiHidden="1" w:uiPriority="9" w:unhideWhenUsed="1" w:qFormat="1"/>
-    <w:lsdException w:name="heading 9" w:semiHidden="1" w:uiPriority="9" w:unhideWhenUsed="1" w:qFormat="1"/>
-    <w:lsdException w:name="index 1" w:semiHidden="1" w:unhideWhenUsed="1"/>
-    <w:lsdException w:name="index 2" w:semiHidden="1" w:unhideWhenUsed="1"/>
-    <w:lsdException w:name="index 3" w:semiHidden="1" w:unhideWhenUsed="1"/>
-    <w:lsdException w:name="index 4" w:semiHidden="1" w:unhideWhenUsed="1"/>
-    <w:lsdException w:name="index 5" w:semiHidden="1" w:unhideWhenUsed="1"/>
-    <w:lsdException w:name="index 6" w:semiHidden="1" w:unhideWhenUsed="1"/>
-    <w:lsdException w:name="index 7" w:semiHidden="1" w:unhideWhenUsed="1"/>
-    <w:lsdException w:name="index 8" w:semiHidden="1" w:unhideWhenUsed="1"/>
-    <w:lsdException w:name="index 9" w:semiHidden="1" w:unhideWhenUsed="1"/>
-    <w:lsdException w:name="toc 1" w:semiHidden="1" w:uiPriority="39" w:unhideWhenUsed="1"/>
-    <w:lsdException w:name="toc 2" w:semiHidden="1" w:uiPriority="39" w:unhideWhenUsed="1"/>
-    <w:lsdException w:name="toc 3" w:semiHidden="1" w:uiPriority="39" w:unhideWhenUsed="1"/>
-    <w:lsdException w:name="toc 4" w:semiHidden="1" w:uiPriority="39" w:unhideWhenUsed="1"/>
-    <w:lsdException w:name="toc 5" w:semiHidden="1" w:uiPriority="39" w:unhideWhenUsed="1"/>
-    <w:lsdException w:name="toc 6" w:semiHidden="1" w:uiPriority="39" w:unhideWhenUsed="1"/>
-    <w:lsdException w:name="toc 7" w:semiHidden="1" w:uiPriority="39" w:unhideWhenUsed="1"/>
-    <w:lsdException w:name="toc 8" w:semiHidden="1" w:uiPriority="39" w:unhideWhenUsed="1"/>
-    <w:lsdException w:name="toc 9" w:semiHidden="1" w:uiPriority="39" w:unhideWhenUsed="1"/>
-    <w:lsdException w:name="Normal Indent" w:semiHidden="1" w:unhideWhenUsed="1"/>
-    <w:lsdException w:name="footnote text" w:semiHidden="1" w:unhideWhenUsed="1"/>
-    <w:lsdException w:name="annotation text" w:semiHidden="1" w:unhideWhenUsed="1"/>
-    <w:lsdException w:name="header" w:semiHidden="1" w:unhideWhenUsed="1"/>
-    <w:lsdException w:name="footer" w:semiHidden="1" w:unhideWhenUsed="1"/>
-    <w:lsdException w:name="index heading" w:semiHidden="1" w:unhideWhenUsed="1"/>
-    <w:lsdException w:name="caption" w:semiHidden="1" w:uiPriority="35" w:unhideWhenUsed="1" w:qFormat="1"/>
-    <w:lsdException w:name="table of figures" w:semiHidden="1" w:unhideWhenUsed="1"/>
-    <w:lsdException w:name="envelope address" w:semiHidden="1" w:unhideWhenUsed="1"/>
-    <w:lsdException w:name="envelope return" w:semiHidden="1" w:unhideWhenUsed="1"/>
-    <w:lsdException w:name="footnote reference" w:semiHidden="1" w:unhideWhenUsed="1"/>
-    <w:lsdException w:name="annotation reference" w:semiHidden="1" w:unhideWhenUsed="1"/>
-    <w:lsdException w:name="line number" w:semiHidden="1" w:unhideWhenUsed="1"/>
-    <w:lsdException w:name="page number" w:semiHidden="1" w:unhideWhenUsed="1"/>
-    <w:lsdException w:name="endnote reference" w:semiHidden="1" w:unhideWhenUsed="1"/>
-    <w:lsdException w:name="endnote text" w:semiHidden="1" w:unhideWhenUsed="1"/>
-    <w:lsdException w:name="table of authorities" w:semiHidden="1" w:unhideWhenUsed="1"/>
-    <w:lsdException w:name="macro" w:semiHidden="1" w:unhideWhenUsed="1"/>
-    <w:lsdException w:name="toa heading" w:semiHidden="1" w:unhideWhenUsed="1"/>
-    <w:lsdException w:name="List" w:semiHidden="1" w:unhideWhenUsed="1"/>
-    <w:lsdException w:name="List Bullet" w:semiHidden="1" w:unhideWhenUsed="1"/>
-    <w:lsdException w:name="List Number" w:semiHidden="1" w:unhideWhenUsed="1"/>
-    <w:lsdException w:name="List 2" w:semiHidden="1" w:unhideWhenUsed="1"/>
-    <w:lsdException w:name="List 3" w:semiHidden="1" w:unhideWhenUsed="1"/>
-    <w:lsdException w:name="List 4" w:semiHidden="1" w:unhideWhenUsed="1"/>
-    <w:lsdException w:name="List 5" w:semiHidden="1" w:unhideWhenUsed="1"/>
-    <w:lsdException w:name="List Bullet 2" w:semiHidden="1" w:unhideWhenUsed="1"/>
-    <w:lsdException w:name="List Bullet 3" w:semiHidden="1" w:unhideWhenUsed="1"/>
-    <w:lsdException w:name="List Bullet 4" w:semiHidden="1" w:unhideWhenUsed="1"/>
-    <w:lsdException w:name="List Bullet 5" w:semiHidden="1" w:unhideWhenUsed="1"/>
-    <w:lsdException w:name="List Number 2" w:semiHidden="1" w:unhideWhenUsed="1"/>
-    <w:lsdException w:name="List Number 3" w:semiHidden="1" w:unhideWhenUsed="1"/>
-    <w:lsdException w:name="List Number 4" w:semiHidden="1" w:unhideWhenUsed="1"/>
-    <w:lsdException w:name="List Number 5" w:semiHidden="1" w:unhideWhenUsed="1"/>
-    <w:lsdException w:name="Title" w:uiPriority="10" w:qFormat="1"/>
-    <w:lsdException w:name="Closing" w:semiHidden="1" w:unhideWhenUsed="1"/>
-    <w:lsdException w:name="Signature" w:semiHidden="1" w:unhideWhenUsed="1"/>
-    <w:lsdException w:name="Default Paragraph Font" w:semiHidden="1" w:uiPriority="1" w:unhideWhenUsed="1"/>
-    <w:lsdException w:name="Body Text" w:semiHidden="1" w:unhideWhenUsed="1"/>
-    <w:lsdException w:name="Body Text Indent" w:semiHidden="1" w:unhideWhenUsed="1"/>
-    <w:lsdException w:name="List Continue" w:semiHidden="1" w:unhideWhenUsed="1"/>
-    <w:lsdException w:name="List Continue 2" w:semiHidden="1" w:unhideWhenUsed="1"/>
-    <w:lsdException w:name="List Continue 3" w:semiHidden="1" w:unhideWhenUsed="1"/>
-    <w:lsdException w:name="List Continue 4" w:semiHidden="1" w:unhideWhenUsed="1"/>
-    <w:lsdException w:name="List Continue 5" w:semiHidden="1" w:unhideWhenUsed="1"/>
-    <w:lsdException w:name="Message Header" w:semiHidden="1" w:unhideWhenUsed="1"/>
-    <w:lsdException w:name="Subtitle" w:uiPriority="11" w:qFormat="1"/>
-    <w:lsdException w:name="Salutation" w:semiHidden="1" w:unhideWhenUsed="1"/>
-    <w:lsdException w:name="Date" w:semiHidden="1" w:unhideWhenUsed="1"/>
-    <w:lsdException w:name="Body Text First Indent" w:semiHidden="1" w:unhideWhenUsed="1"/>
-    <w:lsdException w:name="Body Text First Indent 2" w:semiHidden="1" w:unhideWhenUsed="1"/>
-    <w:lsdException w:name="Note Heading" w:semiHidden="1" w:unhideWhenUsed="1"/>
-    <w:lsdException w:name="Body Text 2" w:semiHidden="1" w:unhideWhenUsed="1"/>
-    <w:lsdException w:name="Body Text 3" w:semiHidden="1" w:unhideWhenUsed="1"/>
-    <w:lsdException w:name="Body Text Indent 2" w:semiHidden="1" w:unhideWhenUsed="1"/>
-    <w:lsdException w:name="Body Text Indent 3" w:semiHidden="1" w:unhideWhenUsed="1"/>
-    <w:lsdException w:name="Block Text" w:semiHidden="1" w:unhideWhenUsed="1"/>
-    <w:lsdException w:name="Hyperlink" w:semiHidden="1" w:unhideWhenUsed="1"/>
-    <w:lsdException w:name="FollowedHyperlink" w:semiHidden="1" w:unhideWhenUsed="1"/>
-    <w:lsdException w:name="Strong" w:uiPriority="22" w:qFormat="1"/>
-    <w:lsdException w:name="Emphasis" w:uiPriority="20" w:qFormat="1"/>
-    <w:lsdException w:name="Document Map" w:semiHidden="1" w:unhideWhenUsed="1"/>
-    <w:lsdException w:name="Plain Text" w:semiHidden="1" w:unhideWhenUsed="1"/>
-    <w:lsdException w:name="E-mail Signature" w:semiHidden="1" w:unhideWhenUsed="1"/>
-    <w:lsdException w:name="HTML Top of Form" w:semiHidden="1" w:unhideWhenUsed="1"/>
-    <w:lsdException w:name="HTML Bottom of Form" w:semiHidden="1" w:unhideWhenUsed="1"/>
-    <w:lsdException w:name="Normal (Web)" w:semiHidden="1" w:unhideWhenUsed="1"/>
-    <w:lsdException w:name="HTML Acronym" w:semiHidden="1" w:unhideWhenUsed="1"/>
-    <w:lsdException w:name="HTML Address" w:semiHidden="1" w:unhideWhenUsed="1"/>
-    <w:lsdException w:name="HTML Cite" w:semiHidden="1" w:unhideWhenUsed="1"/>
-    <w:lsdException w:name="HTML Code" w:semiHidden="1" w:unhideWhenUsed="1"/>
-    <w:lsdException w:name="HTML Definition" w:semiHidden="1" w:unhideWhenUsed="1"/>
-    <w:lsdException w:name="HTML Keyboard" w:semiHidden="1" w:unhideWhenUsed="1"/>
-    <w:lsdException w:name="HTML Preformatted" w:semiHidden="1" w:unhideWhenUsed="1"/>
-    <w:lsdException w:name="HTML Sample" w:semiHidden="1" w:unhideWhenUsed="1"/>
-    <w:lsdException w:name="HTML Typewriter" w:semiHidden="1" w:unhideWhenUsed="1"/>
-    <w:lsdException w:name="HTML Variable" w:semiHidden="1" w:unhideWhenUsed="1"/>
-    <w:lsdException w:name="Normal Table" w:semiHidden="1" w:unhideWhenUsed="1"/>
-    <w:lsdException w:name="annotation subject" w:semiHidden="1" w:unhideWhenUsed="1"/>
-    <w:lsdException w:name="No List" w:semiHidden="1" w:unhideWhenUsed="1"/>
-    <w:lsdException w:name="Outline List 1" w:semiHidden="1" w:unhideWhenUsed="1"/>
-    <w:lsdException w:name="Outline List 2" w:semiHidden="1" w:unhideWhenUsed="1"/>
-    <w:lsdException w:name="Outline List 3" w:semiHidden="1" w:unhideWhenUsed="1"/>
-    <w:lsdException w:name="Table Simple 1" w:semiHidden="1" w:unhideWhenUsed="1"/>
-    <w:lsdException w:name="Table Simple 2" w:semiHidden="1" w:unhideWhenUsed="1"/>
-    <w:lsdException w:name="Table Simple 3" w:semiHidden="1" w:unhideWhenUsed="1"/>
-    <w:lsdException w:name="Table Classic 1" w:semiHidden="1" w:unhideWhenUsed="1"/>
-    <w:lsdException w:name="Table Classic 2" w:semiHidden="1" w:unhideWhenUsed="1"/>
-    <w:lsdException w:name="Table Classic 3" w:semiHidden="1" w:unhideWhenUsed="1"/>
-    <w:lsdException w:name="Table Classic 4" w:semiHidden="1" w:unhideWhenUsed="1"/>
-    <w:lsdException w:name="Table Colorful 1" w:semiHidden="1" w:unhideWhenUsed="1"/>
-    <w:lsdException w:name="Table Colorful 2" w:semiHidden="1" w:unhideWhenUsed="1"/>
-    <w:lsdException w:name="Table Colorful 3" w:semiHidden="1" w:unhideWhenUsed="1"/>
-    <w:lsdException w:name="Table Columns 1" w:semiHidden="1" w:unhideWhenUsed="1"/>
-    <w:lsdException w:name="Table Columns 2" w:semiHidden="1" w:unhideWhenUsed="1"/>
-    <w:lsdException w:name="Table Columns 3" w:semiHidden="1" w:unhideWhenUsed="1"/>
-    <w:lsdException w:name="Table Columns 4" w:semiHidden="1" w:unhideWhenUsed="1"/>
-    <w:lsdException w:name="Table Columns 5" w:semiHidden="1" w:unhideWhenUsed="1"/>
-    <w:lsdException w:name="Table Grid 1" w:semiHidden="1" w:unhideWhenUsed="1"/>
-    <w:lsdException w:name="Table Grid 2" w:semiHidden="1" w:unhideWhenUsed="1"/>
-    <w:lsdException w:name="Table Grid 3" w:semiHidden="1" w:unhideWhenUsed="1"/>
-    <w:lsdException w:name="Table Grid 4" w:semiHidden="1" w:unhideWhenUsed="1"/>
-    <w:lsdException w:name="Table Grid 5" w:semiHidden="1" w:unhideWhenUsed="1"/>
-    <w:lsdException w:name="Table Grid 6" w:semiHidden="1" w:unhideWhenUsed="1"/>
-    <w:lsdException w:name="Table Grid 7" w:semiHidden="1" w:unhideWhenUsed="1"/>
-    <w:lsdException w:name="Table Grid 8" w:semiHidden="1" w:unhideWhenUsed="1"/>
-    <w:lsdException w:name="Table List 1" w:semiHidden="1" w:unhideWhenUsed="1"/>
-    <w:lsdException w:name="Table List 2" w:semiHidden="1" w:unhideWhenUsed="1"/>
-    <w:lsdException w:name="Table List 3" w:semiHidden="1" w:unhideWhenUsed="1"/>
-    <w:lsdException w:name="Table List 4" w:semiHidden="1" w:unhideWhenUsed="1"/>
-    <w:lsdException w:name="Table List 5" w:semiHidden="1" w:unhideWhenUsed="1"/>
-    <w:lsdException w:name="Table List 6" w:semiHidden="1" w:unhideWhenUsed="1"/>
-    <w:lsdException w:name="Table List 7" w:semiHidden="1" w:unhideWhenUsed="1"/>
-    <w:lsdException w:name="Table List 8" w:semiHidden="1" w:unhideWhenUsed="1"/>
-    <w:lsdException w:name="Table 3D effects 1" w:semiHidden="1" w:unhideWhenUsed="1"/>
-    <w:lsdException w:name="Table 3D effects 2" w:semiHidden="1" w:unhideWhenUsed="1"/>
-    <w:lsdException w:name="Table 3D effects 3" w:semiHidden="1" w:unhideWhenUsed="1"/>
-    <w:lsdException w:name="Table Contemporary" w:semiHidden="1" w:unhideWhenUsed="1"/>
-    <w:lsdException w:name="Table Elegant" w:semiHidden="1" w:unhideWhenUsed="1"/>
-    <w:lsdException w:name="Table Professional" w:semiHidden="1" w:unhideWhenUsed="1"/>
-    <w:lsdException w:name="Table Subtle 1" w:semiHidden="1" w:unhideWhenUsed="1"/>
-    <w:lsdException w:name="Table Subtle 2" w:semiHidden="1" w:unhideWhenUsed="1"/>
-    <w:lsdException w:name="Table Web 1" w:semiHidden="1" w:unhideWhenUsed="1"/>
-    <w:lsdException w:name="Table Web 2" w:semiHidden="1" w:unhideWhenUsed="1"/>
-    <w:lsdException w:name="Table Web 3" w:semiHidden="1" w:unhideWhenUsed="1"/>
-    <w:lsdException w:name="Balloon Text" w:semiHidden="1" w:unhideWhenUsed="1"/>
-    <w:lsdException w:name="Table Grid" w:uiPriority="59"/>
-    <w:lsdException w:name="Table Theme" w:semiHidden="1" w:unhideWhenUsed="1"/>
-    <w:lsdException w:name="Note Level 1" w:semiHidden="1" w:unhideWhenUsed="1"/>
-    <w:lsdException w:name="Note Level 2" w:semiHidden="1" w:unhideWhenUsed="1"/>
-    <w:lsdException w:name="Note Level 3" w:semiHidden="1" w:unhideWhenUsed="1"/>
-    <w:lsdException w:name="Note Level 4" w:semiHidden="1" w:unhideWhenUsed="1"/>
-    <w:lsdException w:name="Note Level 5" w:semiHidden="1" w:unhideWhenUsed="1"/>
-    <w:lsdException w:name="Note Level 6" w:semiHidden="1" w:unhideWhenUsed="1"/>
-    <w:lsdException w:name="Note Level 7" w:semiHidden="1" w:unhideWhenUsed="1"/>
-    <w:lsdException w:name="Note Level 8" w:semiHidden="1" w:unhideWhenUsed="1"/>
-    <w:lsdException w:name="Note Level 9" w:semiHidden="1" w:unhideWhenUsed="1"/>
-    <w:lsdException w:name="Placeholder Text" w:semiHidden="1"/>
-    <w:lsdException w:name="No Spacing" w:uiPriority="1" w:qFormat="1"/>
-    <w:lsdException w:name="Light Shading" w:uiPriority="60"/>
-    <w:lsdException w:name="Light List" w:uiPriority="61"/>
-    <w:lsdException w:name="Light Grid" w:uiPriority="62"/>
-    <w:lsdException w:name="Medium Shading 1" w:uiPriority="63"/>
-    <w:lsdException w:name="Medium Shading 2" w:uiPriority="64"/>
-    <w:lsdException w:name="Medium List 1" w:uiPriority="65"/>
-    <w:lsdException w:name="Medium List 2" w:uiPriority="66"/>
-    <w:lsdException w:name="Medium Grid 1" w:uiPriority="67"/>
-    <w:lsdException w:name="Medium Grid 2" w:uiPriority="68"/>
-    <w:lsdException w:name="Medium Grid 3" w:uiPriority="69"/>
-    <w:lsdException w:name="Dark List" w:uiPriority="70"/>
-    <w:lsdException w:name="Colorful Shading" w:uiPriority="71"/>
-    <w:lsdException w:name="Colorful List" w:uiPriority="72"/>
-    <w:lsdException w:name="Colorful Grid" w:uiPriority="73"/>
-    <w:lsdException w:name="Light Shading Accent 1" w:uiPriority="60"/>
-    <w:lsdException w:name="Light List Accent 1" w:uiPriority="61"/>
-    <w:lsdException w:name="Light Grid Accent 1" w:uiPriority="62"/>
-    <w:lsdException w:name="Medium Shading 1 Accent 1" w:uiPriority="63"/>
-    <w:lsdException w:name="Medium Shading 2 Accent 1" w:uiPriority="64"/>
-    <w:lsdException w:name="Medium List 1 Accent 1" w:uiPriority="65"/>
-    <w:lsdException w:name="Revision" w:semiHidden="1"/>
-    <w:lsdException w:name="List Paragraph" w:uiPriority="34" w:qFormat="1"/>
-    <w:lsdException w:name="Quote" w:uiPriority="29" w:qFormat="1"/>
-    <w:lsdException w:name="Intense Quote" w:uiPriority="30" w:qFormat="1"/>
-    <w:lsdException w:name="Medium List 2 Accent 1" w:uiPriority="66"/>
-    <w:lsdException w:name="Medium Grid 1 Accent 1" w:uiPriority="67"/>
-    <w:lsdException w:name="Medium Grid 2 Accent 1" w:uiPriority="68"/>
-    <w:lsdException w:name="Medium Grid 3 Accent 1" w:uiPriority="69"/>
-    <w:lsdException w:name="Dark List Accent 1" w:uiPriority="70"/>
-    <w:lsdException w:name="Colorful Shading Accent 1" w:uiPriority="71"/>
-    <w:lsdException w:name="Colorful List Accent 1" w:uiPriority="72"/>
-    <w:lsdException w:name="Colorful Grid Accent 1" w:uiPriority="73"/>
-    <w:lsdException w:name="Light Shading Accent 2" w:uiPriority="60"/>
-    <w:lsdException w:name="Light List Accent 2" w:uiPriority="61"/>
-    <w:lsdException w:name="Light Grid Accent 2" w:uiPriority="62"/>
-    <w:lsdException w:name="Medium Shading 1 Accent 2" w:uiPriority="63"/>
-    <w:lsdException w:name="Medium Shading 2 Accent 2" w:uiPriority="64"/>
-    <w:lsdException w:name="Medium List 1 Accent 2" w:uiPriority="65"/>
-    <w:lsdException w:name="Medium List 2 Accent 2" w:uiPriority="66"/>
-    <w:lsdException w:name="Medium Grid 1 Accent 2" w:uiPriority="67"/>
-    <w:lsdException w:name="Medium Grid 2 Accent 2" w:uiPriority="68"/>
-    <w:lsdException w:name="Medium Grid 3 Accent 2" w:uiPriority="69"/>
-    <w:lsdException w:name="Dark List Accent 2" w:uiPriority="70"/>
-    <w:lsdException w:name="Colorful Shading Accent 2" w:uiPriority="71"/>
-    <w:lsdException w:name="Colorful List Accent 2" w:uiPriority="72"/>
-    <w:lsdException w:name="Colorful Grid Accent 2" w:uiPriority="73"/>
-    <w:lsdException w:name="Light Shading Accent 3" w:uiPriority="60"/>
-    <w:lsdException w:name="Light List Accent 3" w:uiPriority="61"/>
-    <w:lsdException w:name="Light Grid Accent 3" w:uiPriority="62"/>
-    <w:lsdException w:name="Medium Shading 1 Accent 3" w:uiPriority="63"/>
-    <w:lsdException w:name="Medium Shading 2 Accent 3" w:uiPriority="64"/>
-    <w:lsdException w:name="Medium List 1 Accent 3" w:uiPriority="65"/>
-    <w:lsdException w:name="Medium List 2 Accent 3" w:uiPriority="66"/>
-    <w:lsdException w:name="Medium Grid 1 Accent 3" w:uiPriority="67"/>
-    <w:lsdException w:name="Medium Grid 2 Accent 3" w:uiPriority="68"/>
-    <w:lsdException w:name="Medium Grid 3 Accent 3" w:uiPriority="69"/>
-    <w:lsdException w:name="Dark List Accent 3" w:uiPriority="70"/>
-    <w:lsdException w:name="Colorful Shading Accent 3" w:uiPriority="71"/>
-    <w:lsdException w:name="Colorful List Accent 3" w:uiPriority="72"/>
-    <w:lsdException w:name="Colorful Grid Accent 3" w:uiPriority="73"/>
-    <w:lsdException w:name="Light Shading Accent 4" w:uiPriority="60"/>
-    <w:lsdException w:name="Light List Accent 4" w:uiPriority="61"/>
-    <w:lsdException w:name="Light Grid Accent 4" w:uiPriority="62"/>
-    <w:lsdException w:name="Medium Shading 1 Accent 4" w:uiPriority="63"/>
-    <w:lsdException w:name="Medium Shading 2 Accent 4" w:uiPriority="64"/>
-    <w:lsdException w:name="Medium List 1 Accent 4" w:uiPriority="65"/>
-    <w:lsdException w:name="Medium List 2 Accent 4" w:uiPriority="66"/>
-    <w:lsdException w:name="Medium Grid 1 Accent 4" w:uiPriority="67"/>
-    <w:lsdException w:name="Medium Grid 2 Accent 4" w:uiPriority="68"/>
-    <w:lsdException w:name="Medium Grid 3 Accent 4" w:uiPriority="69"/>
-    <w:lsdException w:name="Dark List Accent 4" w:uiPriority="70"/>
-    <w:lsdException w:name="Colorful Shading Accent 4" w:uiPriority="71"/>
-    <w:lsdException w:name="Colorful List Accent 4" w:uiPriority="72"/>
-    <w:lsdException w:name="Colorful Grid Accent 4" w:uiPriority="73"/>
-    <w:lsdException w:name="Light Shading Accent 5" w:uiPriority="60"/>
-    <w:lsdException w:name="Light List Accent 5" w:uiPriority="61"/>
-    <w:lsdException w:name="Light Grid Accent 5" w:uiPriority="62"/>
-    <w:lsdException w:name="Medium Shading 1 Accent 5" w:uiPriority="63"/>
-    <w:lsdException w:name="Medium Shading 2 Accent 5" w:uiPriority="64"/>
-    <w:lsdException w:name="Medium List 1 Accent 5" w:uiPriority="65"/>
-    <w:lsdException w:name="Medium List 2 Accent 5" w:uiPriority="66"/>
-    <w:lsdException w:name="Medium Grid 1 Accent 5" w:uiPriority="67"/>
-    <w:lsdException w:name="Medium Grid 2 Accent 5" w:uiPriority="68"/>
-    <w:lsdException w:name="Medium Grid 3 Accent 5" w:uiPriority="69"/>
-    <w:lsdException w:name="Dark List Accent 5" w:uiPriority="70"/>
-    <w:lsdException w:name="Colorful Shading Accent 5" w:uiPriority="71"/>
-    <w:lsdException w:name="Colorful List Accent 5" w:uiPriority="72"/>
-    <w:lsdException w:name="Colorful Grid Accent 5" w:uiPriority="73"/>
-    <w:lsdException w:name="Light Shading Accent 6" w:uiPriority="60"/>
-    <w:lsdException w:name="Light List Accent 6" w:uiPriority="61"/>
-    <w:lsdException w:name="Light Grid Accent 6" w:uiPriority="62"/>
-    <w:lsdException w:name="Medium Shading 1 Accent 6" w:uiPriority="63"/>
-    <w:lsdException w:name="Medium Shading 2 Accent 6" w:uiPriority="64"/>
-    <w:lsdException w:name="Medium List 1 Accent 6" w:uiPriority="65"/>
-    <w:lsdException w:name="Medium List 2 Accent 6" w:uiPriority="66"/>
-    <w:lsdException w:name="Medium Grid 1 Accent 6" w:uiPriority="67"/>
-    <w:lsdException w:name="Medium Grid 2 Accent 6" w:uiPriority="68"/>
-    <w:lsdException w:name="Medium Grid 3 Accent 6" w:uiPriority="69"/>
-    <w:lsdException w:name="Dark List Accent 6" w:uiPriority="70"/>
-    <w:lsdException w:name="Colorful Shading Accent 6" w:uiPriority="71"/>
-    <w:lsdException w:name="Colorful List Accent 6" w:uiPriority="72"/>
-    <w:lsdException w:name="Colorful Grid Accent 6" w:uiPriority="73"/>
-    <w:lsdException w:name="Subtle Emphasis" w:uiPriority="19" w:qFormat="1"/>
-    <w:lsdException w:name="Intense Emphasis" w:uiPriority="21" w:qFormat="1"/>
-    <w:lsdException w:name="Subtle Reference" w:uiPriority="31" w:qFormat="1"/>
-    <w:lsdException w:name="Intense Reference" w:uiPriority="32" w:qFormat="1"/>
-    <w:lsdException w:name="Book Title" w:uiPriority="33" w:qFormat="1"/>
-    <w:lsdException w:name="Bibliography" w:semiHidden="1" w:uiPriority="37" w:unhideWhenUsed="1"/>
-    <w:lsdException w:name="TOC Heading" w:semiHidden="1" w:uiPriority="39" w:unhideWhenUsed="1" w:qFormat="1"/>
-    <w:lsdException w:name="Plain Table 1" w:uiPriority="41"/>
-    <w:lsdException w:name="Plain Table 2" w:uiPriority="42"/>
-    <w:lsdException w:name="Plain Table 3" w:uiPriority="43"/>
-    <w:lsdException w:name="Plain Table 4" w:uiPriority="44"/>
-    <w:lsdException w:name="Plain Table 5" w:uiPriority="45"/>
-    <w:lsdException w:name="Grid Table Light" w:uiPriority="40"/>
-    <w:lsdException w:name="Grid Table 1 Light" w:uiPriority="46"/>
-    <w:lsdException w:name="Grid Table 2" w:uiPriority="47"/>
-    <w:lsdException w:name="Grid Table 3" w:uiPriority="48"/>
-    <w:lsdException w:name="Grid Table 4" w:uiPriority="49"/>
-    <w:lsdException w:name="Grid Table 5 Dark" w:uiPriority="50"/>
-    <w:lsdException w:name="Grid Table 6 Colorful" w:uiPriority="51"/>
-    <w:lsdException w:name="Grid Table 7 Colorful" w:uiPriority="52"/>
-    <w:lsdException w:name="Grid Table 1 Light Accent 1" w:uiPriority="46"/>
-    <w:lsdException w:name="Grid Table 2 Accent 1" w:uiPriority="47"/>
-    <w:lsdException w:name="Grid Table 3 Accent 1" w:uiPriority="48"/>
-    <w:lsdException w:name="Grid Table 4 Accent 1" w:uiPriority="49"/>
-    <w:lsdException w:name="Grid Table 5 Dark Accent 1" w:uiPriority="50"/>
-    <w:lsdException w:name="Grid Table 6 Colorful Accent 1" w:uiPriority="51"/>
-    <w:lsdException w:name="Grid Table 7 Colorful Accent 1" w:uiPriority="52"/>
-    <w:lsdException w:name="Grid Table 1 Light Accent 2" w:uiPriority="46"/>
-    <w:lsdException w:name="Grid Table 2 Accent 2" w:uiPriority="47"/>
-    <w:lsdException w:name="Grid Table 3 Accent 2" w:uiPriority="48"/>
-    <w:lsdException w:name="Grid Table 4 Accent 2" w:uiPriority="49"/>
-    <w:lsdException w:name="Grid Table 5 Dark Accent 2" w:uiPriority="50"/>
-    <w:lsdException w:name="Grid Table 6 Colorful Accent 2" w:uiPriority="51"/>
-    <w:lsdException w:name="Grid Table 7 Colorful Accent 2" w:uiPriority="52"/>
-    <w:lsdException w:name="Grid Table 1 Light Accent 3" w:uiPriority="46"/>
-    <w:lsdException w:name="Grid Table 2 Accent 3" w:uiPriority="47"/>
-    <w:lsdException w:name="Grid Table 3 Accent 3" w:uiPriority="48"/>
-    <w:lsdException w:name="Grid Table 4 Accent 3" w:uiPriority="49"/>
-    <w:lsdException w:name="Grid Table 5 Dark Accent 3" w:uiPriority="50"/>
-    <w:lsdException w:name="Grid Table 6 Colorful Accent 3" w:uiPriority="51"/>
-    <w:lsdException w:name="Grid Table 7 Colorful Accent 3" w:uiPriority="52"/>
-    <w:lsdException w:name="Grid Table 1 Light Accent 4" w:uiPriority="46"/>
-    <w:lsdException w:name="Grid Table 2 Accent 4" w:uiPriority="47"/>
-    <w:lsdException w:name="Grid Table 3 Accent 4" w:uiPriority="48"/>
-    <w:lsdException w:name="Grid Table 4 Accent 4" w:uiPriority="49"/>
-    <w:lsdException w:name="Grid Table 5 Dark Accent 4" w:uiPriority="50"/>
-    <w:lsdException w:name="Grid Table 6 Colorful Accent 4" w:uiPriority="51"/>
-    <w:lsdException w:name="Grid Table 7 Colorful Accent 4" w:uiPriority="52"/>
-    <w:lsdException w:name="Grid Table 1 Light Accent 5" w:uiPriority="46"/>
-    <w:lsdException w:name="Grid Table 2 Accent 5" w:uiPriority="47"/>
-    <w:lsdException w:name="Grid Table 3 Accent 5" w:uiPriority="48"/>
-    <w:lsdException w:name="Grid Table 4 Accent 5" w:uiPriority="49"/>
-    <w:lsdException w:name="Grid Table 5 Dark Accent 5" w:uiPriority="50"/>
-    <w:lsdException w:name="Grid Table 6 Colorful Accent 5" w:uiPriority="51"/>
-    <w:lsdException w:name="Grid Table 7 Colorful Accent 5" w:uiPriority="52"/>
-    <w:lsdException w:name="Grid Table 1 Light Accent 6" w:uiPriority="46"/>
-    <w:lsdException w:name="Grid Table 2 Accent 6" w:uiPriority="47"/>
-    <w:lsdException w:name="Grid Table 3 Accent 6" w:uiPriority="48"/>
-    <w:lsdException w:name="Grid Table 4 Accent 6" w:uiPriority="49"/>
-    <w:lsdException w:name="Grid Table 5 Dark Accent 6" w:uiPriority="50"/>
-    <w:lsdException w:name="Grid Table 6 Colorful Accent 6" w:uiPriority="51"/>
-    <w:lsdException w:name="Grid Table 7 Colorful Accent 6" w:uiPriority="52"/>
-    <w:lsdException w:name="List Table 1 Light" w:uiPriority="46"/>
-    <w:lsdException w:name="List Table 2" w:uiPriority="47"/>
-    <w:lsdException w:name="List Table 3" w:uiPriority="48"/>
-    <w:lsdException w:name="List Table 4" w:uiPriority="49"/>
-    <w:lsdException w:name="List Table 5 Dark" w:uiPriority="50"/>
-    <w:lsdException w:name="List Table 6 Colorful" w:uiPriority="51"/>
-    <w:lsdException w:name="List Table 7 Colorful" w:uiPriority="52"/>
-    <w:lsdException w:name="List Table 1 Light Accent 1" w:uiPriority="46"/>
-    <w:lsdException w:name="List Table 2 Accent 1" w:uiPriority="47"/>
-    <w:lsdException w:name="List Table 3 Accent 1" w:uiPriority="48"/>
-    <w:lsdException w:name="List Table 4 Accent 1" w:uiPriority="49"/>
-    <w:lsdException w:name="List Table 5 Dark Accent 1" w:uiPriority="50"/>
-    <w:lsdException w:name="List Table 6 Colorful Accent 1" w:uiPriority="51"/>
-    <w:lsdException w:name="List Table 7 Colorful Accent 1" w:uiPriority="52"/>
-    <w:lsdException w:name="List Table 1 Light Accent 2" w:uiPriority="46"/>
-    <w:lsdException w:name="List Table 2 Accent 2" w:uiPriority="47"/>
-    <w:lsdException w:name="List Table 3 Accent 2" w:uiPriority="48"/>
-    <w:lsdException w:name="List Table 4 Accent 2" w:uiPriority="49"/>
-    <w:lsdException w:name="List Table 5 Dark Accent 2" w:uiPriority="50"/>
-    <w:lsdException w:name="List Table 6 Colorful Accent 2" w:uiPriority="51"/>
-    <w:lsdException w:name="List Table 7 Colorful Accent 2" w:uiPriority="52"/>
-    <w:lsdException w:name="List Table 1 Light Accent 3" w:uiPriority="46"/>
-    <w:lsdException w:name="List Table 2 Accent 3" w:uiPriority="47"/>
-    <w:lsdException w:name="List Table 3 Accent 3" w:uiPriority="48"/>
-    <w:lsdException w:name="List Table 4 Accent 3" w:uiPriority="49"/>
-    <w:lsdException w:name="List Table 5 Dark Accent 3" w:uiPriority="50"/>
-    <w:lsdException w:name="List Table 6 Colorful Accent 3" w:uiPriority="51"/>
-    <w:lsdException w:name="List Table 7 Colorful Accent 3" w:uiPriority="52"/>
-    <w:lsdException w:name="List Table 1 Light Accent 4" w:uiPriority="46"/>
-    <w:lsdException w:name="List Table 2 Accent 4" w:uiPriority="47"/>
-    <w:lsdException w:name="List Table 3 Accent 4" w:uiPriority="48"/>
-    <w:lsdException w:name="List Table 4 Accent 4" w:uiPriority="49"/>
-    <w:lsdException w:name="List Table 5 Dark Accent 4" w:uiPriority="50"/>
-    <w:lsdException w:name="List Table 6 Colorful Accent 4" w:uiPriority="51"/>
-    <w:lsdException w:name="List Table 7 Colorful Accent 4" w:uiPriority="52"/>
-    <w:lsdException w:name="List Table 1 Light Accent 5" w:uiPriority="46"/>
-    <w:lsdException w:name="List Table 2 Accent 5" w:uiPriority="47"/>
-    <w:lsdException w:name="List Table 3 Accent 5" w:uiPriority="48"/>
-    <w:lsdException w:name="List Table 4 Accent 5" w:uiPriority="49"/>
-    <w:lsdException w:name="List Table 5 Dark Accent 5" w:uiPriority="50"/>
-    <w:lsdException w:name="List Table 6 Colorful Accent 5" w:uiPriority="51"/>
-    <w:lsdException w:name="List Table 7 Colorful Accent 5" w:uiPriority="52"/>
-    <w:lsdException w:name="List Table 1 Light Accent 6" w:uiPriority="46"/>
-    <w:lsdException w:name="List Table 2 Accent 6" w:uiPriority="47"/>
-    <w:lsdException w:name="List Table 3 Accent 6" w:uiPriority="48"/>
-    <w:lsdException w:name="List Table 4 Accent 6" w:uiPriority="49"/>
-    <w:lsdException w:name="List Table 5 Dark Accent 6" w:uiPriority="50"/>
-    <w:lsdException w:name="List Table 6 Colorful Accent 6" w:uiPriority="51"/>
-    <w:lsdException w:name="List Table 7 Colorful Accent 6" w:uiPriority="52"/>
-    <w:lsdException w:name="Mention" w:semiHidden="1" w:unhideWhenUsed="1"/>
-    <w:lsdException w:name="Smart Hyperlink" w:semiHidden="1" w:unhideWhenUsed="1"/>
+  <w:latentStyles w:defLockedState="0" w:defUIPriority="99" w:defSemiHidden="1" w:defUnhideWhenUsed="1" w:defQFormat="0" w:count="276">
+    <w:lsdException w:name="Normal" w:semiHidden="0" w:uiPriority="0" w:unhideWhenUsed="0" w:qFormat="1"/>
+    <w:lsdException w:name="heading 1" w:semiHidden="0" w:uiPriority="9" w:unhideWhenUsed="0" w:qFormat="1"/>
+    <w:lsdException w:name="heading 2" w:uiPriority="9" w:qFormat="1"/>
+    <w:lsdException w:name="heading 3" w:uiPriority="9" w:qFormat="1"/>
+    <w:lsdException w:name="heading 4" w:uiPriority="9" w:qFormat="1"/>
+    <w:lsdException w:name="heading 5" w:uiPriority="9" w:qFormat="1"/>
+    <w:lsdException w:name="heading 6" w:uiPriority="9" w:qFormat="1"/>
+    <w:lsdException w:name="heading 7" w:uiPriority="9" w:qFormat="1"/>
+    <w:lsdException w:name="heading 8" w:uiPriority="9" w:qFormat="1"/>
+    <w:lsdException w:name="heading 9" w:uiPriority="9" w:qFormat="1"/>
+    <w:lsdException w:name="toc 1" w:uiPriority="39"/>
+    <w:lsdException w:name="toc 2" w:uiPriority="39"/>
+    <w:lsdException w:name="toc 3" w:uiPriority="39"/>
+    <w:lsdException w:name="toc 4" w:uiPriority="39"/>
+    <w:lsdException w:name="toc 5" w:uiPriority="39"/>
+    <w:lsdException w:name="toc 6" w:uiPriority="39"/>
+    <w:lsdException w:name="toc 7" w:uiPriority="39"/>
+    <w:lsdException w:name="toc 8" w:uiPriority="39"/>
+    <w:lsdException w:name="toc 9" w:uiPriority="39"/>
+    <w:lsdException w:name="caption" w:uiPriority="35" w:qFormat="1"/>
+    <w:lsdException w:name="Title" w:semiHidden="0" w:uiPriority="10" w:unhideWhenUsed="0" w:qFormat="1"/>
+    <w:lsdException w:name="Default Paragraph Font" w:uiPriority="1"/>
+    <w:lsdException w:name="Subtitle" w:semiHidden="0" w:uiPriority="11" w:unhideWhenUsed="0" w:qFormat="1"/>
+    <w:lsdException w:name="Strong" w:semiHidden="0" w:uiPriority="22" w:unhideWhenUsed="0" w:qFormat="1"/>
+    <w:lsdException w:name="Emphasis" w:semiHidden="0" w:uiPriority="20" w:unhideWhenUsed="0" w:qFormat="1"/>
+    <w:lsdException w:name="Table Grid" w:semiHidden="0" w:uiPriority="59" w:unhideWhenUsed="0"/>
+    <w:lsdException w:name="Placeholder Text" w:unhideWhenUsed="0"/>
+    <w:lsdException w:name="No Spacing" w:semiHidden="0" w:uiPriority="1" w:unhideWhenUsed="0" w:qFormat="1"/>
+    <w:lsdException w:name="Light Shading" w:semiHidden="0" w:uiPriority="60" w:unhideWhenUsed="0"/>
+    <w:lsdException w:name="Light List" w:semiHidden="0" w:uiPriority="61" w:unhideWhenUsed="0"/>
+    <w:lsdException w:name="Light Grid" w:semiHidden="0" w:uiPriority="62" w:unhideWhenUsed="0"/>
+    <w:lsdException w:name="Medium Shading 1" w:semiHidden="0" w:uiPriority="63" w:unhideWhenUsed="0"/>
+    <w:lsdException w:name="Medium Shading 2" w:semiHidden="0" w:uiPriority="64" w:unhideWhenUsed="0"/>
+    <w:lsdException w:name="Medium List 1" w:semiHidden="0" w:uiPriority="65" w:unhideWhenUsed="0"/>
+    <w:lsdException w:name="Medium List 2" w:semiHidden="0" w:uiPriority="66" w:unhideWhenUsed="0"/>
+    <w:lsdException w:name="Medium Grid 1" w:semiHidden="0" w:uiPriority="67" w:unhideWhenUsed="0"/>
+    <w:lsdException w:name="Medium Grid 2" w:semiHidden="0" w:uiPriority="68" w:unhideWhenUsed="0"/>
+    <w:lsdException w:name="Medium Grid 3" w:semiHidden="0" w:uiPriority="69" w:unhideWhenUsed="0"/>
+    <w:lsdException w:name="Dark List" w:semiHidden="0" w:uiPriority="70" w:unhideWhenUsed="0"/>
+    <w:lsdException w:name="Colorful Shading" w:semiHidden="0" w:uiPriority="71" w:unhideWhenUsed="0"/>
+    <w:lsdException w:name="Colorful List" w:semiHidden="0" w:uiPriority="72" w:unhideWhenUsed="0"/>
+    <w:lsdException w:name="Colorful Grid" w:semiHidden="0" w:uiPriority="73" w:unhideWhenUsed="0"/>
+    <w:lsdException w:name="Light Shading Accent 1" w:semiHidden="0" w:uiPriority="60" w:unhideWhenUsed="0"/>
+    <w:lsdException w:name="Light List Accent 1" w:semiHidden="0" w:uiPriority="61" w:unhideWhenUsed="0"/>
+    <w:lsdException w:name="Light Grid Accent 1" w:semiHidden="0" w:uiPriority="62" w:unhideWhenUsed="0"/>
+    <w:lsdException w:name="Medium Shading 1 Accent 1" w:semiHidden="0" w:uiPriority="63" w:unhideWhenUsed="0"/>
+    <w:lsdException w:name="Medium Shading 2 Accent 1" w:semiHidden="0" w:uiPriority="64" w:unhideWhenUsed="0"/>
+    <w:lsdException w:name="Medium List 1 Accent 1" w:semiHidden="0" w:uiPriority="65" w:unhideWhenUsed="0"/>
+    <w:lsdException w:name="Revision" w:unhideWhenUsed="0"/>
+    <w:lsdException w:name="List Paragraph" w:semiHidden="0" w:uiPriority="34" w:unhideWhenUsed="0" w:qFormat="1"/>
+    <w:lsdException w:name="Quote" w:semiHidden="0" w:uiPriority="29" w:unhideWhenUsed="0" w:qFormat="1"/>
+    <w:lsdException w:name="Intense Quote" w:semiHidden="0" w:uiPriority="30" w:unhideWhenUsed="0" w:qFormat="1"/>
+    <w:lsdException w:name="Medium List 2 Accent 1" w:semiHidden="0" w:uiPriority="66" w:unhideWhenUsed="0"/>
+    <w:lsdException w:name="Medium Grid 1 Accent 1" w:semiHidden="0" w:uiPriority="67" w:unhideWhenUsed="0"/>
+    <w:lsdException w:name="Medium Grid 2 Accent 1" w:semiHidden="0" w:uiPriority="68" w:unhideWhenUsed="0"/>
+    <w:lsdException w:name="Medium Grid 3 Accent 1" w:semiHidden="0" w:uiPriority="69" w:unhideWhenUsed="0"/>
+    <w:lsdException w:name="Dark List Accent 1" w:semiHidden="0" w:uiPriority="70" w:unhideWhenUsed="0"/>
+    <w:lsdException w:name="Colorful Shading Accent 1" w:semiHidden="0" w:uiPriority="71" w:unhideWhenUsed="0"/>
+    <w:lsdException w:name="Colorful List Accent 1" w:semiHidden="0" w:uiPriority="72" w:unhideWhenUsed="0"/>
+    <w:lsdException w:name="Colorful Grid Accent 1" w:semiHidden="0" w:uiPriority="73" w:unhideWhenUsed="0"/>
+    <w:lsdException w:name="Light Shading Accent 2" w:semiHidden="0" w:uiPriority="60" w:unhideWhenUsed="0"/>
+    <w:lsdException w:name="Light List Accent 2" w:semiHidden="0" w:uiPriority="61" w:unhideWhenUsed="0"/>
+    <w:lsdException w:name="Light Grid Accent 2" w:semiHidden="0" w:uiPriority="62" w:unhideWhenUsed="0"/>
+    <w:lsdException w:name="Medium Shading 1 Accent 2" w:semiHidden="0" w:uiPriority="63" w:unhideWhenUsed="0"/>
+    <w:lsdException w:name="Medium Shading 2 Accent 2" w:semiHidden="0" w:uiPriority="64" w:unhideWhenUsed="0"/>
+    <w:lsdException w:name="Medium List 1 Accent 2" w:semiHidden="0" w:uiPriority="65" w:unhideWhenUsed="0"/>
+    <w:lsdException w:name="Medium List 2 Accent 2" w:semiHidden="0" w:uiPriority="66" w:unhideWhenUsed="0"/>
+    <w:lsdException w:name="Medium Grid 1 Accent 2" w:semiHidden="0" w:uiPriority="67" w:unhideWhenUsed="0"/>
+    <w:lsdException w:name="Medium Grid 2 Accent 2" w:semiHidden="0" w:uiPriority="68" w:unhideWhenUsed="0"/>
+    <w:lsdException w:name="Medium Grid 3 Accent 2" w:semiHidden="0" w:uiPriority="69" w:unhideWhenUsed="0"/>
+    <w:lsdException w:name="Dark List Accent 2" w:semiHidden="0" w:uiPriority="70" w:unhideWhenUsed="0"/>
+    <w:lsdException w:name="Colorful Shading Accent 2" w:semiHidden="0" w:uiPriority="71" w:unhideWhenUsed="0"/>
+    <w:lsdException w:name="Colorful List Accent 2" w:semiHidden="0" w:uiPriority="72" w:unhideWhenUsed="0"/>
+    <w:lsdException w:name="Colorful Grid Accent 2" w:semiHidden="0" w:uiPriority="73" w:unhideWhenUsed="0"/>
+    <w:lsdException w:name="Light Shading Accent 3" w:semiHidden="0" w:uiPriority="60" w:unhideWhenUsed="0"/>
+    <w:lsdException w:name="Light List Accent 3" w:semiHidden="0" w:uiPriority="61" w:unhideWhenUsed="0"/>
+    <w:lsdException w:name="Light Grid Accent 3" w:semiHidden="0" w:uiPriority="62" w:unhideWhenUsed="0"/>
+    <w:lsdException w:name="Medium Shading 1 Accent 3" w:semiHidden="0" w:uiPriority="63" w:unhideWhenUsed="0"/>
+    <w:lsdException w:name="Medium Shading 2 Accent 3" w:semiHidden="0" w:uiPriority="64" w:unhideWhenUsed="0"/>
+    <w:lsdException w:name="Medium List 1 Accent 3" w:semiHidden="0" w:uiPriority="65" w:unhideWhenUsed="0"/>
+    <w:lsdException w:name="Medium List 2 Accent 3" w:semiHidden="0" w:uiPriority="66" w:unhideWhenUsed="0"/>
+    <w:lsdException w:name="Medium Grid 1 Accent 3" w:semiHidden="0" w:uiPriority="67" w:unhideWhenUsed="0"/>
+    <w:lsdException w:name="Medium Grid 2 Accent 3" w:semiHidden="0" w:uiPriority="68" w:unhideWhenUsed="0"/>
+    <w:lsdException w:name="Medium Grid 3 Accent 3" w:semiHidden="0" w:uiPriority="69" w:unhideWhenUsed="0"/>
+    <w:lsdException w:name="Dark List Accent 3" w:semiHidden="0" w:uiPriority="70" w:unhideWhenUsed="0"/>
+    <w:lsdException w:name="Colorful Shading Accent 3" w:semiHidden="0" w:uiPriority="71" w:unhideWhenUsed="0"/>
+    <w:lsdException w:name="Colorful List Accent 3" w:semiHidden="0" w:uiPriority="72" w:unhideWhenUsed="0"/>
+    <w:lsdException w:name="Colorful Grid Accent 3" w:semiHidden="0" w:uiPriority="73" w:unhideWhenUsed="0"/>
+    <w:lsdException w:name="Light Shading Accent 4" w:semiHidden="0" w:uiPriority="60" w:unhideWhenUsed="0"/>
+    <w:lsdException w:name="Light List Accent 4" w:semiHidden="0" w:uiPriority="61" w:unhideWhenUsed="0"/>
+    <w:lsdException w:name="Light Grid Accent 4" w:semiHidden="0" w:uiPriority="62" w:unhideWhenUsed="0"/>
+    <w:lsdException w:name="Medium Shading 1 Accent 4" w:semiHidden="0" w:uiPriority="63" w:unhideWhenUsed="0"/>
+    <w:lsdException w:name="Medium Shading 2 Accent 4" w:semiHidden="0" w:uiPriority="64" w:unhideWhenUsed="0"/>
+    <w:lsdException w:name="Medium List 1 Accent 4" w:semiHidden="0" w:uiPriority="65" w:unhideWhenUsed="0"/>
+    <w:lsdException w:name="Medium List 2 Accent 4" w:semiHidden="0" w:uiPriority="66" w:unhideWhenUsed="0"/>
+    <w:lsdException w:name="Medium Grid 1 Accent 4" w:semiHidden="0" w:uiPriority="67" w:unhideWhenUsed="0"/>
+    <w:lsdException w:name="Medium Grid 2 Accent 4" w:semiHidden="0" w:uiPriority="68" w:unhideWhenUsed="0"/>
+    <w:lsdException w:name="Medium Grid 3 Accent 4" w:semiHidden="0" w:uiPriority="69" w:unhideWhenUsed="0"/>
+    <w:lsdException w:name="Dark List Accent 4" w:semiHidden="0" w:uiPriority="70" w:unhideWhenUsed="0"/>
+    <w:lsdException w:name="Colorful Shading Accent 4" w:semiHidden="0" w:uiPriority="71" w:unhideWhenUsed="0"/>
+    <w:lsdException w:name="Colorful List Accent 4" w:semiHidden="0" w:uiPriority="72" w:unhideWhenUsed="0"/>
+    <w:lsdException w:name="Colorful Grid Accent 4" w:semiHidden="0" w:uiPriority="73" w:unhideWhenUsed="0"/>
+    <w:lsdException w:name="Light Shading Accent 5" w:semiHidden="0" w:uiPriority="60" w:unhideWhenUsed="0"/>
+    <w:lsdException w:name="Light List Accent 5" w:semiHidden="0" w:uiPriority="61" w:unhideWhenUsed="0"/>
+    <w:lsdException w:name="Light Grid Accent 5" w:semiHidden="0" w:uiPriority="62" w:unhideWhenUsed="0"/>
+    <w:lsdException w:name="Medium Shading 1 Accent 5" w:semiHidden="0" w:uiPriority="63" w:unhideWhenUsed="0"/>
+    <w:lsdException w:name="Medium Shading 2 Accent 5" w:semiHidden="0" w:uiPriority="64" w:unhideWhenUsed="0"/>
+    <w:lsdException w:name="Medium List 1 Accent 5" w:semiHidden="0" w:uiPriority="65" w:unhideWhenUsed="0"/>
+    <w:lsdException w:name="Medium List 2 Accent 5" w:semiHidden="0" w:uiPriority="66" w:unhideWhenUsed="0"/>
+    <w:lsdException w:name="Medium Grid 1 Accent 5" w:semiHidden="0" w:uiPriority="67" w:unhideWhenUsed="0"/>
+    <w:lsdException w:name="Medium Grid 2 Accent 5" w:semiHidden="0" w:uiPriority="68" w:unhideWhenUsed="0"/>
+    <w:lsdException w:name="Medium Grid 3 Accent 5" w:semiHidden="0" w:uiPriority="69" w:unhideWhenUsed="0"/>
+    <w:lsdException w:name="Dark List Accent 5" w:semiHidden="0" w:uiPriority="70" w:unhideWhenUsed="0"/>
+    <w:lsdException w:name="Colorful Shading Accent 5" w:semiHidden="0" w:uiPriority="71" w:unhideWhenUsed="0"/>
+    <w:lsdException w:name="Colorful List Accent 5" w:semiHidden="0" w:uiPriority="72" w:unhideWhenUsed="0"/>
+    <w:lsdException w:name="Colorful Grid Accent 5" w:semiHidden="0" w:uiPriority="73" w:unhideWhenUsed="0"/>
+    <w:lsdException w:name="Light Shading Accent 6" w:semiHidden="0" w:uiPriority="60" w:unhideWhenUsed="0"/>
+    <w:lsdException w:name="Light List Accent 6" w:semiHidden="0" w:uiPriority="61" w:unhideWhenUsed="0"/>
+    <w:lsdException w:name="Light Grid Accent 6" w:semiHidden="0" w:uiPriority="62" w:unhideWhenUsed="0"/>
+    <w:lsdException w:name="Medium Shading 1 Accent 6" w:semiHidden="0" w:uiPriority="63" w:unhideWhenUsed="0"/>
+    <w:lsdException w:name="Medium Shading 2 Accent 6" w:semiHidden="0" w:uiPriority="64" w:unhideWhenUsed="0"/>
+    <w:lsdException w:name="Medium List 1 Accent 6" w:semiHidden="0" w:uiPriority="65" w:unhideWhenUsed="0"/>
+    <w:lsdException w:name="Medium List 2 Accent 6" w:semiHidden="0" w:uiPriority="66" w:unhideWhenUsed="0"/>
+    <w:lsdException w:name="Medium Grid 1 Accent 6" w:semiHidden="0" w:uiPriority="67" w:unhideWhenUsed="0"/>
+    <w:lsdException w:name="Medium Grid 2 Accent 6" w:semiHidden="0" w:uiPriority="68" w:unhideWhenUsed="0"/>
+    <w:lsdException w:name="Medium Grid 3 Accent 6" w:semiHidden="0" w:uiPriority="69" w:unhideWhenUsed="0"/>
+    <w:lsdException w:name="Dark List Accent 6" w:semiHidden="0" w:uiPriority="70" w:unhideWhenUsed="0"/>
+    <w:lsdException w:name="Colorful Shading Accent 6" w:semiHidden="0" w:uiPriority="71" w:unhideWhenUsed="0"/>
+    <w:lsdException w:name="Colorful List Accent 6" w:semiHidden="0" w:uiPriority="72" w:unhideWhenUsed="0"/>
+    <w:lsdException w:name="Colorful Grid Accent 6" w:semiHidden="0" w:uiPriority="73" w:unhideWhenUsed="0"/>
+    <w:lsdException w:name="Subtle Emphasis" w:semiHidden="0" w:uiPriority="19" w:unhideWhenUsed="0" w:qFormat="1"/>
+    <w:lsdException w:name="Intense Emphasis" w:semiHidden="0" w:uiPriority="21" w:unhideWhenUsed="0" w:qFormat="1"/>
+    <w:lsdException w:name="Subtle Reference" w:semiHidden="0" w:uiPriority="31" w:unhideWhenUsed="0" w:qFormat="1"/>
+    <w:lsdException w:name="Intense Reference" w:semiHidden="0" w:uiPriority="32" w:unhideWhenUsed="0" w:qFormat="1"/>
+    <w:lsdException w:name="Book Title" w:semiHidden="0" w:uiPriority="33" w:unhideWhenUsed="0" w:qFormat="1"/>
+    <w:lsdException w:name="Bibliography" w:uiPriority="37"/>
+    <w:lsdException w:name="TOC Heading" w:uiPriority="39" w:qFormat="1"/>
+  </w:latentStyles>
+  <w:style w:type="paragraph" w:default="1" w:styleId="Normal">
+    <w:name w:val="Normal"/>
+    <w:qFormat/>
+    <w:rsid w:val="00B6694F"/>
+    <w:pPr>
+      <w:pBdr>
+        <w:top w:val="none" w:sz="0" w:space="0" w:color="auto"/>
+        <w:left w:val="none" w:sz="0" w:space="0" w:color="auto"/>
+        <w:bottom w:val="none" w:sz="0" w:space="0" w:color="auto"/>
+        <w:right w:val="none" w:sz="0" w:space="0" w:color="auto"/>
+        <w:between w:val="none" w:sz="0" w:space="0" w:color="auto"/>
+        <w:bar w:val="none" w:sz="0" w:color="auto"/>
+      </w:pBdr>
+    </w:pPr>
+    <w:rPr>
+      <w:bdr w:val="none" w:sz="0" w:space="0" w:color="auto"/>
+    </w:rPr>
+  </w:style>
+  <w:style w:type="character" w:default="1" w:styleId="DefaultParagraphFont">
+    <w:name w:val="Default Paragraph Font"/>
+    <w:uiPriority w:val="1"/>
+    <w:semiHidden/>
+    <w:unhideWhenUsed/>
+  </w:style>
+  <w:style w:type="table" w:default="1" w:styleId="TableNormal">
+    <w:name w:val="Normal Table"/>
+    <w:uiPriority w:val="99"/>
+    <w:semiHidden/>
+    <w:unhideWhenUsed/>
+    <w:tblPr>
+      <w:tblInd w:w="0" w:type="dxa"/>
+      <w:tblCellMar>
+        <w:top w:w="0" w:type="dxa"/>
+        <w:left w:w="108" w:type="dxa"/>
+        <w:bottom w:w="0" w:type="dxa"/>
+        <w:right w:w="108" w:type="dxa"/>
+      </w:tblCellMar>
+    </w:tblPr>
+  </w:style>
+  <w:style w:type="numbering" w:default="1" w:styleId="NoList">
+    <w:name w:val="No List"/>
+    <w:uiPriority w:val="99"/>
+    <w:semiHidden/>
+    <w:unhideWhenUsed/>
+  </w:style>
+  <w:style w:type="character" w:styleId="Hyperlink">
+    <w:name w:val="Hyperlink"/>
+    <w:rPr>
+      <w:u w:val="single"/>
+    </w:rPr>
+  </w:style>
+  <w:style w:type="paragraph" w:customStyle="1" w:styleId="HeaderFooter">
+    <w:name w:val="Header &amp; Footer"/>
+    <w:pPr>
+      <w:tabs>
+        <w:tab w:val="right" w:pos="9020"/>
+      </w:tabs>
+    </w:pPr>
+    <w:rPr>
+      <w:rFonts w:ascii="Helvetica" w:hAnsi="Helvetica" w:cs="Arial Unicode MS"/>
+      <w:color w:val="000000"/>
+    </w:rPr>
+  </w:style>
+  <w:style w:type="paragraph" w:customStyle="1" w:styleId="Body">
+    <w:name w:val="Body"/>
+    <w:rPr>
+      <w:rFonts w:ascii="Cambria" w:eastAsia="Cambria" w:hAnsi="Cambria" w:cs="Cambria"/>
+      <w:color w:val="000000"/>
+      <w:u w:color="000000"/>
+    </w:rPr>
+  </w:style>
+  <w:style w:type="paragraph" w:styleId="BalloonText">
+    <w:name w:val="Balloon Text"/>
+    <w:basedOn w:val="Normal"/>
+    <w:link w:val="BalloonTextChar"/>
+    <w:uiPriority w:val="99"/>
+    <w:semiHidden/>
+    <w:unhideWhenUsed/>
+    <w:rsid w:val="00BD78B7"/>
+    <w:rPr>
+      <w:rFonts w:ascii="Lucida Grande" w:hAnsi="Lucida Grande" w:cs="Lucida Grande"/>
+      <w:sz w:val="18"/>
+      <w:szCs w:val="18"/>
+    </w:rPr>
+  </w:style>
+  <w:style w:type="character" w:customStyle="1" w:styleId="BalloonTextChar">
+    <w:name w:val="Balloon Text Char"/>
+    <w:basedOn w:val="DefaultParagraphFont"/>
+    <w:link w:val="BalloonText"/>
+    <w:uiPriority w:val="99"/>
+    <w:semiHidden/>
+    <w:rsid w:val="00BD78B7"/>
+    <w:rPr>
+      <w:rFonts w:ascii="Lucida Grande" w:hAnsi="Lucida Grande" w:cs="Lucida Grande"/>
+      <w:sz w:val="18"/>
+      <w:szCs w:val="18"/>
+    </w:rPr>
+  </w:style>
+  <w:style w:type="character" w:styleId="PlaceholderText">
+    <w:name w:val="Placeholder Text"/>
+    <w:basedOn w:val="DefaultParagraphFont"/>
+    <w:uiPriority w:val="99"/>
+    <w:semiHidden/>
+    <w:rsid w:val="00F4496A"/>
+    <w:rPr>
+      <w:color w:val="808080"/>
+    </w:rPr>
+  </w:style>
+  <w:style w:type="paragraph" w:styleId="Bibliography">
+    <w:name w:val="Bibliography"/>
+    <w:basedOn w:val="Normal"/>
+    <w:next w:val="Normal"/>
+    <w:uiPriority w:val="37"/>
+    <w:unhideWhenUsed/>
+    <w:rsid w:val="00EA5BEE"/>
+    <w:pPr>
+      <w:pBdr>
+        <w:top w:val="nil"/>
+        <w:left w:val="nil"/>
+        <w:bottom w:val="nil"/>
+        <w:right w:val="nil"/>
+        <w:between w:val="nil"/>
+        <w:bar w:val="nil"/>
+      </w:pBdr>
+      <w:spacing w:line="480" w:lineRule="auto"/>
+      <w:ind w:left="720" w:hanging="720"/>
+    </w:pPr>
+    <w:rPr>
+      <w:bdr w:val="nil"/>
+    </w:rPr>
+  </w:style>
+</w:styles>
+</file>
+
+<file path=word/stylesWithEffects.xml><?xml version="1.0" encoding="utf-8"?>
+<w:styles xmlns:wpc="http://schemas.microsoft.com/office/word/2010/wordprocessingCanvas" xmlns:mo="http://schemas.microsoft.com/office/mac/office/2008/main" xmlns:mc="http://schemas.openxmlformats.org/markup-compatibility/2006" xmlns:mv="urn:schemas-microsoft-com:mac:vml" xmlns:o="urn:schemas-microsoft-com:office:office" xmlns:r="http://schemas.openxmlformats.org/officeDocument/2006/relationships" xmlns:m="http://schemas.openxmlformats.org/officeDocument/2006/math" xmlns:v="urn:schemas-microsoft-com:vml" xmlns:wp14="http://schemas.microsoft.com/office/word/2010/wordprocessingDrawing" xmlns:wp="http://schemas.openxmlformats.org/drawingml/2006/wordprocessingDrawing" xmlns:w10="urn:schemas-microsoft-com:office:word" xmlns:w="http://schemas.openxmlformats.org/wordprocessingml/2006/main" xmlns:w14="http://schemas.microsoft.com/office/word/2010/wordml" xmlns:wpg="http://schemas.microsoft.com/office/word/2010/wordprocessingGroup" xmlns:wpi="http://schemas.microsoft.com/office/word/2010/wordprocessingInk" xmlns:wne="http://schemas.microsoft.com/office/word/2006/wordml" xmlns:wps="http://schemas.microsoft.com/office/word/2010/wordprocessingShape" mc:Ignorable="w14 wp14">
+  <w:docDefaults>
+    <w:rPrDefault>
+      <w:rPr>
+        <w:rFonts w:ascii="Times New Roman" w:eastAsia="Arial Unicode MS" w:hAnsi="Times New Roman" w:cs="Times New Roman"/>
+        <w:sz w:val="24"/>
+        <w:szCs w:val="24"/>
+        <w:bdr w:val="nil"/>
+        <w:lang w:val="en-US" w:eastAsia="en-US" w:bidi="ar-SA"/>
+      </w:rPr>
+    </w:rPrDefault>
+    <w:pPrDefault>
+      <w:pPr>
+        <w:pBdr>
+          <w:top w:val="nil"/>
+          <w:left w:val="nil"/>
+          <w:bottom w:val="nil"/>
+          <w:right w:val="nil"/>
+          <w:between w:val="nil"/>
+          <w:bar w:val="nil"/>
+        </w:pBdr>
+      </w:pPr>
+    </w:pPrDefault>
+  </w:docDefaults>
+  <w:latentStyles w:defLockedState="0" w:defUIPriority="99" w:defSemiHidden="1" w:defUnhideWhenUsed="1" w:defQFormat="0" w:count="276">
+    <w:lsdException w:name="Normal" w:semiHidden="0" w:uiPriority="0" w:unhideWhenUsed="0" w:qFormat="1"/>
+    <w:lsdException w:name="heading 1" w:semiHidden="0" w:uiPriority="9" w:unhideWhenUsed="0" w:qFormat="1"/>
+    <w:lsdException w:name="heading 2" w:uiPriority="9" w:qFormat="1"/>
+    <w:lsdException w:name="heading 3" w:uiPriority="9" w:qFormat="1"/>
+    <w:lsdException w:name="heading 4" w:uiPriority="9" w:qFormat="1"/>
+    <w:lsdException w:name="heading 5" w:uiPriority="9" w:qFormat="1"/>
+    <w:lsdException w:name="heading 6" w:uiPriority="9" w:qFormat="1"/>
+    <w:lsdException w:name="heading 7" w:uiPriority="9" w:qFormat="1"/>
+    <w:lsdException w:name="heading 8" w:uiPriority="9" w:qFormat="1"/>
+    <w:lsdException w:name="heading 9" w:uiPriority="9" w:qFormat="1"/>
+    <w:lsdException w:name="toc 1" w:uiPriority="39"/>
+    <w:lsdException w:name="toc 2" w:uiPriority="39"/>
+    <w:lsdException w:name="toc 3" w:uiPriority="39"/>
+    <w:lsdException w:name="toc 4" w:uiPriority="39"/>
+    <w:lsdException w:name="toc 5" w:uiPriority="39"/>
+    <w:lsdException w:name="toc 6" w:uiPriority="39"/>
+    <w:lsdException w:name="toc 7" w:uiPriority="39"/>
+    <w:lsdException w:name="toc 8" w:uiPriority="39"/>
+    <w:lsdException w:name="toc 9" w:uiPriority="39"/>
+    <w:lsdException w:name="caption" w:uiPriority="35" w:qFormat="1"/>
+    <w:lsdException w:name="Title" w:semiHidden="0" w:uiPriority="10" w:unhideWhenUsed="0" w:qFormat="1"/>
+    <w:lsdException w:name="Default Paragraph Font" w:uiPriority="1"/>
+    <w:lsdException w:name="Subtitle" w:semiHidden="0" w:uiPriority="11" w:unhideWhenUsed="0" w:qFormat="1"/>
+    <w:lsdException w:name="Strong" w:semiHidden="0" w:uiPriority="22" w:unhideWhenUsed="0" w:qFormat="1"/>
+    <w:lsdException w:name="Emphasis" w:semiHidden="0" w:uiPriority="20" w:unhideWhenUsed="0" w:qFormat="1"/>
+    <w:lsdException w:name="Table Grid" w:semiHidden="0" w:uiPriority="59" w:unhideWhenUsed="0"/>
+    <w:lsdException w:name="Placeholder Text" w:unhideWhenUsed="0"/>
+    <w:lsdException w:name="No Spacing" w:semiHidden="0" w:uiPriority="1" w:unhideWhenUsed="0" w:qFormat="1"/>
+    <w:lsdException w:name="Light Shading" w:semiHidden="0" w:uiPriority="60" w:unhideWhenUsed="0"/>
+    <w:lsdException w:name="Light List" w:semiHidden="0" w:uiPriority="61" w:unhideWhenUsed="0"/>
+    <w:lsdException w:name="Light Grid" w:semiHidden="0" w:uiPriority="62" w:unhideWhenUsed="0"/>
+    <w:lsdException w:name="Medium Shading 1" w:semiHidden="0" w:uiPriority="63" w:unhideWhenUsed="0"/>
+    <w:lsdException w:name="Medium Shading 2" w:semiHidden="0" w:uiPriority="64" w:unhideWhenUsed="0"/>
+    <w:lsdException w:name="Medium List 1" w:semiHidden="0" w:uiPriority="65" w:unhideWhenUsed="0"/>
+    <w:lsdException w:name="Medium List 2" w:semiHidden="0" w:uiPriority="66" w:unhideWhenUsed="0"/>
+    <w:lsdException w:name="Medium Grid 1" w:semiHidden="0" w:uiPriority="67" w:unhideWhenUsed="0"/>
+    <w:lsdException w:name="Medium Grid 2" w:semiHidden="0" w:uiPriority="68" w:unhideWhenUsed="0"/>
+    <w:lsdException w:name="Medium Grid 3" w:semiHidden="0" w:uiPriority="69" w:unhideWhenUsed="0"/>
+    <w:lsdException w:name="Dark List" w:semiHidden="0" w:uiPriority="70" w:unhideWhenUsed="0"/>
+    <w:lsdException w:name="Colorful Shading" w:semiHidden="0" w:uiPriority="71" w:unhideWhenUsed="0"/>
+    <w:lsdException w:name="Colorful List" w:semiHidden="0" w:uiPriority="72" w:unhideWhenUsed="0"/>
+    <w:lsdException w:name="Colorful Grid" w:semiHidden="0" w:uiPriority="73" w:unhideWhenUsed="0"/>
+    <w:lsdException w:name="Light Shading Accent 1" w:semiHidden="0" w:uiPriority="60" w:unhideWhenUsed="0"/>
+    <w:lsdException w:name="Light List Accent 1" w:semiHidden="0" w:uiPriority="61" w:unhideWhenUsed="0"/>
+    <w:lsdException w:name="Light Grid Accent 1" w:semiHidden="0" w:uiPriority="62" w:unhideWhenUsed="0"/>
+    <w:lsdException w:name="Medium Shading 1 Accent 1" w:semiHidden="0" w:uiPriority="63" w:unhideWhenUsed="0"/>
+    <w:lsdException w:name="Medium Shading 2 Accent 1" w:semiHidden="0" w:uiPriority="64" w:unhideWhenUsed="0"/>
+    <w:lsdException w:name="Medium List 1 Accent 1" w:semiHidden="0" w:uiPriority="65" w:unhideWhenUsed="0"/>
+    <w:lsdException w:name="Revision" w:unhideWhenUsed="0"/>
+    <w:lsdException w:name="List Paragraph" w:semiHidden="0" w:uiPriority="34" w:unhideWhenUsed="0" w:qFormat="1"/>
+    <w:lsdException w:name="Quote" w:semiHidden="0" w:uiPriority="29" w:unhideWhenUsed="0" w:qFormat="1"/>
+    <w:lsdException w:name="Intense Quote" w:semiHidden="0" w:uiPriority="30" w:unhideWhenUsed="0" w:qFormat="1"/>
+    <w:lsdException w:name="Medium List 2 Accent 1" w:semiHidden="0" w:uiPriority="66" w:unhideWhenUsed="0"/>
+    <w:lsdException w:name="Medium Grid 1 Accent 1" w:semiHidden="0" w:uiPriority="67" w:unhideWhenUsed="0"/>
+    <w:lsdException w:name="Medium Grid 2 Accent 1" w:semiHidden="0" w:uiPriority="68" w:unhideWhenUsed="0"/>
+    <w:lsdException w:name="Medium Grid 3 Accent 1" w:semiHidden="0" w:uiPriority="69" w:unhideWhenUsed="0"/>
+    <w:lsdException w:name="Dark List Accent 1" w:semiHidden="0" w:uiPriority="70" w:unhideWhenUsed="0"/>
+    <w:lsdException w:name="Colorful Shading Accent 1" w:semiHidden="0" w:uiPriority="71" w:unhideWhenUsed="0"/>
+    <w:lsdException w:name="Colorful List Accent 1" w:semiHidden="0" w:uiPriority="72" w:unhideWhenUsed="0"/>
+    <w:lsdException w:name="Colorful Grid Accent 1" w:semiHidden="0" w:uiPriority="73" w:unhideWhenUsed="0"/>
+    <w:lsdException w:name="Light Shading Accent 2" w:semiHidden="0" w:uiPriority="60" w:unhideWhenUsed="0"/>
+    <w:lsdException w:name="Light List Accent 2" w:semiHidden="0" w:uiPriority="61" w:unhideWhenUsed="0"/>
+    <w:lsdException w:name="Light Grid Accent 2" w:semiHidden="0" w:uiPriority="62" w:unhideWhenUsed="0"/>
+    <w:lsdException w:name="Medium Shading 1 Accent 2" w:semiHidden="0" w:uiPriority="63" w:unhideWhenUsed="0"/>
+    <w:lsdException w:name="Medium Shading 2 Accent 2" w:semiHidden="0" w:uiPriority="64" w:unhideWhenUsed="0"/>
+    <w:lsdException w:name="Medium List 1 Accent 2" w:semiHidden="0" w:uiPriority="65" w:unhideWhenUsed="0"/>
+    <w:lsdException w:name="Medium List 2 Accent 2" w:semiHidden="0" w:uiPriority="66" w:unhideWhenUsed="0"/>
+    <w:lsdException w:name="Medium Grid 1 Accent 2" w:semiHidden="0" w:uiPriority="67" w:unhideWhenUsed="0"/>
+    <w:lsdException w:name="Medium Grid 2 Accent 2" w:semiHidden="0" w:uiPriority="68" w:unhideWhenUsed="0"/>
+    <w:lsdException w:name="Medium Grid 3 Accent 2" w:semiHidden="0" w:uiPriority="69" w:unhideWhenUsed="0"/>
+    <w:lsdException w:name="Dark List Accent 2" w:semiHidden="0" w:uiPriority="70" w:unhideWhenUsed="0"/>
+    <w:lsdException w:name="Colorful Shading Accent 2" w:semiHidden="0" w:uiPriority="71" w:unhideWhenUsed="0"/>
+    <w:lsdException w:name="Colorful List Accent 2" w:semiHidden="0" w:uiPriority="72" w:unhideWhenUsed="0"/>
+    <w:lsdException w:name="Colorful Grid Accent 2" w:semiHidden="0" w:uiPriority="73" w:unhideWhenUsed="0"/>
+    <w:lsdException w:name="Light Shading Accent 3" w:semiHidden="0" w:uiPriority="60" w:unhideWhenUsed="0"/>
+    <w:lsdException w:name="Light List Accent 3" w:semiHidden="0" w:uiPriority="61" w:unhideWhenUsed="0"/>
+    <w:lsdException w:name="Light Grid Accent 3" w:semiHidden="0" w:uiPriority="62" w:unhideWhenUsed="0"/>
+    <w:lsdException w:name="Medium Shading 1 Accent 3" w:semiHidden="0" w:uiPriority="63" w:unhideWhenUsed="0"/>
+    <w:lsdException w:name="Medium Shading 2 Accent 3" w:semiHidden="0" w:uiPriority="64" w:unhideWhenUsed="0"/>
+    <w:lsdException w:name="Medium List 1 Accent 3" w:semiHidden="0" w:uiPriority="65" w:unhideWhenUsed="0"/>
+    <w:lsdException w:name="Medium List 2 Accent 3" w:semiHidden="0" w:uiPriority="66" w:unhideWhenUsed="0"/>
+    <w:lsdException w:name="Medium Grid 1 Accent 3" w:semiHidden="0" w:uiPriority="67" w:unhideWhenUsed="0"/>
+    <w:lsdException w:name="Medium Grid 2 Accent 3" w:semiHidden="0" w:uiPriority="68" w:unhideWhenUsed="0"/>
+    <w:lsdException w:name="Medium Grid 3 Accent 3" w:semiHidden="0" w:uiPriority="69" w:unhideWhenUsed="0"/>
+    <w:lsdException w:name="Dark List Accent 3" w:semiHidden="0" w:uiPriority="70" w:unhideWhenUsed="0"/>
+    <w:lsdException w:name="Colorful Shading Accent 3" w:semiHidden="0" w:uiPriority="71" w:unhideWhenUsed="0"/>
+    <w:lsdException w:name="Colorful List Accent 3" w:semiHidden="0" w:uiPriority="72" w:unhideWhenUsed="0"/>
+    <w:lsdException w:name="Colorful Grid Accent 3" w:semiHidden="0" w:uiPriority="73" w:unhideWhenUsed="0"/>
+    <w:lsdException w:name="Light Shading Accent 4" w:semiHidden="0" w:uiPriority="60" w:unhideWhenUsed="0"/>
+    <w:lsdException w:name="Light List Accent 4" w:semiHidden="0" w:uiPriority="61" w:unhideWhenUsed="0"/>
+    <w:lsdException w:name="Light Grid Accent 4" w:semiHidden="0" w:uiPriority="62" w:unhideWhenUsed="0"/>
+    <w:lsdException w:name="Medium Shading 1 Accent 4" w:semiHidden="0" w:uiPriority="63" w:unhideWhenUsed="0"/>
+    <w:lsdException w:name="Medium Shading 2 Accent 4" w:semiHidden="0" w:uiPriority="64" w:unhideWhenUsed="0"/>
+    <w:lsdException w:name="Medium List 1 Accent 4" w:semiHidden="0" w:uiPriority="65" w:unhideWhenUsed="0"/>
+    <w:lsdException w:name="Medium List 2 Accent 4" w:semiHidden="0" w:uiPriority="66" w:unhideWhenUsed="0"/>
+    <w:lsdException w:name="Medium Grid 1 Accent 4" w:semiHidden="0" w:uiPriority="67" w:unhideWhenUsed="0"/>
+    <w:lsdException w:name="Medium Grid 2 Accent 4" w:semiHidden="0" w:uiPriority="68" w:unhideWhenUsed="0"/>
+    <w:lsdException w:name="Medium Grid 3 Accent 4" w:semiHidden="0" w:uiPriority="69" w:unhideWhenUsed="0"/>
+    <w:lsdException w:name="Dark List Accent 4" w:semiHidden="0" w:uiPriority="70" w:unhideWhenUsed="0"/>
+    <w:lsdException w:name="Colorful Shading Accent 4" w:semiHidden="0" w:uiPriority="71" w:unhideWhenUsed="0"/>
+    <w:lsdException w:name="Colorful List Accent 4" w:semiHidden="0" w:uiPriority="72" w:unhideWhenUsed="0"/>
+    <w:lsdException w:name="Colorful Grid Accent 4" w:semiHidden="0" w:uiPriority="73" w:unhideWhenUsed="0"/>
+    <w:lsdException w:name="Light Shading Accent 5" w:semiHidden="0" w:uiPriority="60" w:unhideWhenUsed="0"/>
+    <w:lsdException w:name="Light List Accent 5" w:semiHidden="0" w:uiPriority="61" w:unhideWhenUsed="0"/>
+    <w:lsdException w:name="Light Grid Accent 5" w:semiHidden="0" w:uiPriority="62" w:unhideWhenUsed="0"/>
+    <w:lsdException w:name="Medium Shading 1 Accent 5" w:semiHidden="0" w:uiPriority="63" w:unhideWhenUsed="0"/>
+    <w:lsdException w:name="Medium Shading 2 Accent 5" w:semiHidden="0" w:uiPriority="64" w:unhideWhenUsed="0"/>
+    <w:lsdException w:name="Medium List 1 Accent 5" w:semiHidden="0" w:uiPriority="65" w:unhideWhenUsed="0"/>
+    <w:lsdException w:name="Medium List 2 Accent 5" w:semiHidden="0" w:uiPriority="66" w:unhideWhenUsed="0"/>
+    <w:lsdException w:name="Medium Grid 1 Accent 5" w:semiHidden="0" w:uiPriority="67" w:unhideWhenUsed="0"/>
+    <w:lsdException w:name="Medium Grid 2 Accent 5" w:semiHidden="0" w:uiPriority="68" w:unhideWhenUsed="0"/>
+    <w:lsdException w:name="Medium Grid 3 Accent 5" w:semiHidden="0" w:uiPriority="69" w:unhideWhenUsed="0"/>
+    <w:lsdException w:name="Dark List Accent 5" w:semiHidden="0" w:uiPriority="70" w:unhideWhenUsed="0"/>
+    <w:lsdException w:name="Colorful Shading Accent 5" w:semiHidden="0" w:uiPriority="71" w:unhideWhenUsed="0"/>
+    <w:lsdException w:name="Colorful List Accent 5" w:semiHidden="0" w:uiPriority="72" w:unhideWhenUsed="0"/>
+    <w:lsdException w:name="Colorful Grid Accent 5" w:semiHidden="0" w:uiPriority="73" w:unhideWhenUsed="0"/>
+    <w:lsdException w:name="Light Shading Accent 6" w:semiHidden="0" w:uiPriority="60" w:unhideWhenUsed="0"/>
+    <w:lsdException w:name="Light List Accent 6" w:semiHidden="0" w:uiPriority="61" w:unhideWhenUsed="0"/>
+    <w:lsdException w:name="Light Grid Accent 6" w:semiHidden="0" w:uiPriority="62" w:unhideWhenUsed="0"/>
+    <w:lsdException w:name="Medium Shading 1 Accent 6" w:semiHidden="0" w:uiPriority="63" w:unhideWhenUsed="0"/>
+    <w:lsdException w:name="Medium Shading 2 Accent 6" w:semiHidden="0" w:uiPriority="64" w:unhideWhenUsed="0"/>
+    <w:lsdException w:name="Medium List 1 Accent 6" w:semiHidden="0" w:uiPriority="65" w:unhideWhenUsed="0"/>
+    <w:lsdException w:name="Medium List 2 Accent 6" w:semiHidden="0" w:uiPriority="66" w:unhideWhenUsed="0"/>
+    <w:lsdException w:name="Medium Grid 1 Accent 6" w:semiHidden="0" w:uiPriority="67" w:unhideWhenUsed="0"/>
+    <w:lsdException w:name="Medium Grid 2 Accent 6" w:semiHidden="0" w:uiPriority="68" w:unhideWhenUsed="0"/>
+    <w:lsdException w:name="Medium Grid 3 Accent 6" w:semiHidden="0" w:uiPriority="69" w:unhideWhenUsed="0"/>
+    <w:lsdException w:name="Dark List Accent 6" w:semiHidden="0" w:uiPriority="70" w:unhideWhenUsed="0"/>
+    <w:lsdException w:name="Colorful Shading Accent 6" w:semiHidden="0" w:uiPriority="71" w:unhideWhenUsed="0"/>
+    <w:lsdException w:name="Colorful List Accent 6" w:semiHidden="0" w:uiPriority="72" w:unhideWhenUsed="0"/>
+    <w:lsdException w:name="Colorful Grid Accent 6" w:semiHidden="0" w:uiPriority="73" w:unhideWhenUsed="0"/>
+    <w:lsdException w:name="Subtle Emphasis" w:semiHidden="0" w:uiPriority="19" w:unhideWhenUsed="0" w:qFormat="1"/>
+    <w:lsdException w:name="Intense Emphasis" w:semiHidden="0" w:uiPriority="21" w:unhideWhenUsed="0" w:qFormat="1"/>
+    <w:lsdException w:name="Subtle Reference" w:semiHidden="0" w:uiPriority="31" w:unhideWhenUsed="0" w:qFormat="1"/>
+    <w:lsdException w:name="Intense Reference" w:semiHidden="0" w:uiPriority="32" w:unhideWhenUsed="0" w:qFormat="1"/>
+    <w:lsdException w:name="Book Title" w:semiHidden="0" w:uiPriority="33" w:unhideWhenUsed="0" w:qFormat="1"/>
+    <w:lsdException w:name="Bibliography" w:uiPriority="37"/>
+    <w:lsdException w:name="TOC Heading" w:uiPriority="39" w:qFormat="1"/>
   </w:latentStyles>
   <w:style w:type="paragraph" w:default="1" w:styleId="Normal">
     <w:name w:val="Normal"/>
@@ -12266,7 +12713,7 @@
 </file>
 
 <file path=customXml/itemProps1.xml><?xml version="1.0" encoding="utf-8"?>
-<ds:datastoreItem xmlns:ds="http://schemas.openxmlformats.org/officeDocument/2006/customXml" ds:itemID="{F64D75DE-B437-4E41-8A11-E6F5B4872E8C}">
+<ds:datastoreItem xmlns:ds="http://schemas.openxmlformats.org/officeDocument/2006/customXml" ds:itemID="{6E051E6B-45F5-0A4C-B13D-F6E636AA3D0C}">
   <ds:schemaRefs>
     <ds:schemaRef ds:uri="http://schemas.openxmlformats.org/officeDocument/2006/bibliography"/>
   </ds:schemaRefs>

</xml_diff>